<commit_message>
Problem 2 - Price check need
</commit_message>
<xml_diff>
--- a/Homework/HW2/FIN514_HW2.docx
+++ b/Homework/HW2/FIN514_HW2.docx
@@ -1788,8 +1788,2871 @@
         </w:rPr>
         <w:t>payoff of digital put option.</w:t>
       </w:r>
+    </w:p>
+    <w:p>
+      <w:pPr>
+        <w:spacing w:line="276" w:lineRule="auto"/>
+        <w:ind w:left="720"/>
+        <w:rPr>
+          <w:rFonts w:ascii="Times New Roman" w:eastAsiaTheme="minorEastAsia" w:hAnsi="Times New Roman" w:cs="Times New Roman"/>
+        </w:rPr>
+      </w:pPr>
+    </w:p>
+    <w:p>
+      <w:pPr>
+        <w:pStyle w:val="ListParagraph"/>
+        <w:numPr>
+          <w:ilvl w:val="0"/>
+          <w:numId w:val="1"/>
+        </w:numPr>
+        <w:spacing w:line="276" w:lineRule="auto"/>
+        <w:rPr>
+          <w:rFonts w:ascii="Times New Roman" w:eastAsiaTheme="minorEastAsia" w:hAnsi="Times New Roman" w:cs="Times New Roman"/>
+        </w:rPr>
+      </w:pPr>
+      <w:r>
+        <w:rPr>
+          <w:rFonts w:ascii="Times New Roman" w:eastAsiaTheme="minorEastAsia" w:hAnsi="Times New Roman" w:cs="Times New Roman"/>
+        </w:rPr>
+        <w:t xml:space="preserve">The payoff of </w:t>
+      </w:r>
+      <w:r>
+        <w:rPr>
+          <w:rFonts w:ascii="Times New Roman" w:eastAsiaTheme="minorEastAsia" w:hAnsi="Times New Roman" w:cs="Times New Roman"/>
+        </w:rPr>
+        <w:t xml:space="preserve">Dual Directional Trigger jump securities </w:t>
+      </w:r>
+      <w:r>
+        <w:rPr>
+          <w:rFonts w:ascii="Times New Roman" w:eastAsiaTheme="minorEastAsia" w:hAnsi="Times New Roman" w:cs="Times New Roman"/>
+        </w:rPr>
+        <w:t>can be replicated by constructing the following portfolio.</w:t>
+      </w:r>
+    </w:p>
+    <w:p>
+      <w:pPr>
+        <w:pStyle w:val="ListParagraph"/>
+        <w:numPr>
+          <w:ilvl w:val="0"/>
+          <w:numId w:val="3"/>
+        </w:numPr>
+        <w:spacing w:line="276" w:lineRule="auto"/>
+        <w:rPr>
+          <w:rFonts w:ascii="Times New Roman" w:eastAsiaTheme="minorEastAsia" w:hAnsi="Times New Roman" w:cs="Times New Roman"/>
+        </w:rPr>
+      </w:pPr>
+      <w:r>
+        <w:rPr>
+          <w:rFonts w:ascii="Times New Roman" w:eastAsiaTheme="minorEastAsia" w:hAnsi="Times New Roman" w:cs="Times New Roman"/>
+        </w:rPr>
+        <w:t>Short 1/15 amount of put option with strike price 120</w:t>
+      </w:r>
+      <w:r>
+        <w:rPr>
+          <w:rFonts w:ascii="Times New Roman" w:eastAsiaTheme="minorEastAsia" w:hAnsi="Times New Roman" w:cs="Times New Roman"/>
+        </w:rPr>
+        <w:t>.</w:t>
+      </w:r>
+    </w:p>
+    <w:p>
+      <w:pPr>
+        <w:pStyle w:val="ListParagraph"/>
+        <w:numPr>
+          <w:ilvl w:val="0"/>
+          <w:numId w:val="3"/>
+        </w:numPr>
+        <w:spacing w:line="276" w:lineRule="auto"/>
+        <w:rPr>
+          <w:rFonts w:ascii="Times New Roman" w:eastAsiaTheme="minorEastAsia" w:hAnsi="Times New Roman" w:cs="Times New Roman"/>
+        </w:rPr>
+      </w:pPr>
+      <w:r>
+        <w:rPr>
+          <w:rFonts w:ascii="Times New Roman" w:eastAsiaTheme="minorEastAsia" w:hAnsi="Times New Roman" w:cs="Times New Roman"/>
+        </w:rPr>
+        <w:t>Long a digital call option with strike price 120 with cash amount 4.</w:t>
+      </w:r>
+    </w:p>
+    <w:p>
+      <w:pPr>
+        <w:pStyle w:val="ListParagraph"/>
+        <w:numPr>
+          <w:ilvl w:val="0"/>
+          <w:numId w:val="3"/>
+        </w:numPr>
+        <w:spacing w:line="276" w:lineRule="auto"/>
+        <w:rPr>
+          <w:rFonts w:ascii="Times New Roman" w:eastAsiaTheme="minorEastAsia" w:hAnsi="Times New Roman" w:cs="Times New Roman"/>
+        </w:rPr>
+      </w:pPr>
+      <w:r>
+        <w:rPr>
+          <w:rFonts w:ascii="Times New Roman" w:eastAsiaTheme="minorEastAsia" w:hAnsi="Times New Roman" w:cs="Times New Roman"/>
+        </w:rPr>
+        <w:t>Long 1/15 amount of put option with strike price 150.</w:t>
+      </w:r>
+    </w:p>
+    <w:p>
+      <w:pPr>
+        <w:pStyle w:val="ListParagraph"/>
+        <w:numPr>
+          <w:ilvl w:val="0"/>
+          <w:numId w:val="3"/>
+        </w:numPr>
+        <w:spacing w:line="276" w:lineRule="auto"/>
+        <w:rPr>
+          <w:rFonts w:ascii="Times New Roman" w:eastAsiaTheme="minorEastAsia" w:hAnsi="Times New Roman" w:cs="Times New Roman"/>
+        </w:rPr>
+      </w:pPr>
+      <w:r>
+        <w:rPr>
+          <w:rFonts w:ascii="Times New Roman" w:eastAsiaTheme="minorEastAsia" w:hAnsi="Times New Roman" w:cs="Times New Roman"/>
+        </w:rPr>
+        <w:t>Short another 1/15 amount of put option with strike price 120</w:t>
+      </w:r>
+      <w:r>
+        <w:rPr>
+          <w:rFonts w:ascii="Times New Roman" w:eastAsiaTheme="minorEastAsia" w:hAnsi="Times New Roman" w:cs="Times New Roman"/>
+        </w:rPr>
+        <w:t>.</w:t>
+      </w:r>
+    </w:p>
+    <w:p>
+      <w:pPr>
+        <w:pStyle w:val="ListParagraph"/>
+        <w:numPr>
+          <w:ilvl w:val="0"/>
+          <w:numId w:val="3"/>
+        </w:numPr>
+        <w:spacing w:line="276" w:lineRule="auto"/>
+        <w:rPr>
+          <w:rFonts w:ascii="Times New Roman" w:eastAsiaTheme="minorEastAsia" w:hAnsi="Times New Roman" w:cs="Times New Roman"/>
+        </w:rPr>
+      </w:pPr>
+      <w:r>
+        <w:rPr>
+          <w:rFonts w:ascii="Times New Roman" w:eastAsiaTheme="minorEastAsia" w:hAnsi="Times New Roman" w:cs="Times New Roman"/>
+        </w:rPr>
+        <w:t xml:space="preserve">Long a digital call option with strike price 150 with cash amount </w:t>
+      </w:r>
+      <w:r>
+        <w:rPr>
+          <w:rFonts w:ascii="Times New Roman" w:eastAsiaTheme="minorEastAsia" w:hAnsi="Times New Roman" w:cs="Times New Roman"/>
+        </w:rPr>
+        <w:t>3.75</w:t>
+      </w:r>
+      <w:r>
+        <w:rPr>
+          <w:rFonts w:ascii="Times New Roman" w:eastAsiaTheme="minorEastAsia" w:hAnsi="Times New Roman" w:cs="Times New Roman"/>
+        </w:rPr>
+        <w:t>.</w:t>
+      </w:r>
+    </w:p>
+    <w:p>
+      <w:pPr>
+        <w:pStyle w:val="ListParagraph"/>
+        <w:numPr>
+          <w:ilvl w:val="0"/>
+          <w:numId w:val="3"/>
+        </w:numPr>
+        <w:spacing w:line="276" w:lineRule="auto"/>
+        <w:rPr>
+          <w:rFonts w:ascii="Times New Roman" w:eastAsiaTheme="minorEastAsia" w:hAnsi="Times New Roman" w:cs="Times New Roman"/>
+        </w:rPr>
+      </w:pPr>
+      <w:r>
+        <w:rPr>
+          <w:rFonts w:ascii="Times New Roman" w:eastAsiaTheme="minorEastAsia" w:hAnsi="Times New Roman" w:cs="Times New Roman"/>
+        </w:rPr>
+        <w:t>Invest on a zero coupon bond with face value 6.</w:t>
+      </w:r>
+    </w:p>
+    <w:p>
+      <w:pPr>
+        <w:spacing w:line="276" w:lineRule="auto"/>
+        <w:ind w:left="720"/>
+        <w:rPr>
+          <w:rFonts w:ascii="Times New Roman" w:eastAsiaTheme="minorEastAsia" w:hAnsi="Times New Roman" w:cs="Times New Roman"/>
+        </w:rPr>
+      </w:pPr>
+      <w:r>
+        <w:rPr>
+          <w:rFonts w:ascii="Times New Roman" w:eastAsiaTheme="minorEastAsia" w:hAnsi="Times New Roman" w:cs="Times New Roman"/>
+        </w:rPr>
+        <w:lastRenderedPageBreak/>
+        <w:t xml:space="preserve">All securities have </w:t>
+      </w:r>
+      <w:r>
+        <w:rPr>
+          <w:rFonts w:ascii="Times New Roman" w:eastAsiaTheme="minorEastAsia" w:hAnsi="Times New Roman" w:cs="Times New Roman"/>
+        </w:rPr>
+        <w:t xml:space="preserve">the </w:t>
+      </w:r>
+      <w:r>
+        <w:rPr>
+          <w:rFonts w:ascii="Times New Roman" w:eastAsiaTheme="minorEastAsia" w:hAnsi="Times New Roman" w:cs="Times New Roman"/>
+        </w:rPr>
+        <w:t xml:space="preserve">same maturity, </w:t>
+      </w:r>
+      <w:r>
+        <w:rPr>
+          <w:rFonts w:ascii="Times New Roman" w:eastAsiaTheme="minorEastAsia" w:hAnsi="Times New Roman" w:cs="Times New Roman"/>
+        </w:rPr>
+        <w:t>May 30, 2020.</w:t>
+      </w:r>
+      <w:r>
+        <w:rPr>
+          <w:rFonts w:ascii="Times New Roman" w:eastAsiaTheme="minorEastAsia" w:hAnsi="Times New Roman" w:cs="Times New Roman"/>
+        </w:rPr>
+        <w:t xml:space="preserve"> If the portfolio is constructed by above, </w:t>
+      </w:r>
+      <w:r>
+        <w:rPr>
+          <w:rFonts w:ascii="Times New Roman" w:eastAsiaTheme="minorEastAsia" w:hAnsi="Times New Roman" w:cs="Times New Roman"/>
+        </w:rPr>
+        <w:t xml:space="preserve">payoff structure of Dual Directional Trigger Jump securities can be exactly replicated. The following figure </w:t>
+      </w:r>
+      <w:r>
+        <w:rPr>
+          <w:rFonts w:ascii="Times New Roman" w:eastAsiaTheme="minorEastAsia" w:hAnsi="Times New Roman" w:cs="Times New Roman"/>
+        </w:rPr>
+        <w:t xml:space="preserve">is payoff profile of </w:t>
+      </w:r>
+      <w:r>
+        <w:rPr>
+          <w:rFonts w:ascii="Times New Roman" w:eastAsiaTheme="minorEastAsia" w:hAnsi="Times New Roman" w:cs="Times New Roman"/>
+        </w:rPr>
+        <w:t>replicating portfolio.</w:t>
+      </w:r>
+    </w:p>
+    <w:p>
+      <w:pPr>
+        <w:spacing w:line="276" w:lineRule="auto"/>
+        <w:ind w:left="720"/>
+        <w:jc w:val="center"/>
+        <w:rPr>
+          <w:rFonts w:ascii="Times New Roman" w:eastAsiaTheme="minorEastAsia" w:hAnsi="Times New Roman" w:cs="Times New Roman"/>
+        </w:rPr>
+      </w:pPr>
+      <w:r>
+        <w:rPr>
+          <w:rFonts w:ascii="Times New Roman" w:eastAsiaTheme="minorEastAsia" w:hAnsi="Times New Roman" w:cs="Times New Roman"/>
+          <w:noProof/>
+          <w:lang w:eastAsia="zh-CN"/>
+        </w:rPr>
+        <w:drawing>
+          <wp:inline distT="0" distB="0" distL="0" distR="0" wp14:anchorId="73947C5E" wp14:editId="6E7687B6">
+            <wp:extent cx="5080000" cy="3848100"/>
+            <wp:effectExtent l="0" t="0" r="0" b="12700"/>
+            <wp:docPr id="2" name="Picture 2" descr="payoff.png"/>
+            <wp:cNvGraphicFramePr>
+              <a:graphicFrameLocks xmlns:a="http://schemas.openxmlformats.org/drawingml/2006/main" noChangeAspect="1"/>
+            </wp:cNvGraphicFramePr>
+            <a:graphic xmlns:a="http://schemas.openxmlformats.org/drawingml/2006/main">
+              <a:graphicData uri="http://schemas.openxmlformats.org/drawingml/2006/picture">
+                <pic:pic xmlns:pic="http://schemas.openxmlformats.org/drawingml/2006/picture">
+                  <pic:nvPicPr>
+                    <pic:cNvPr id="0" name="Picture 2" descr="payoff.png"/>
+                    <pic:cNvPicPr>
+                      <a:picLocks noChangeAspect="1" noChangeArrowheads="1"/>
+                    </pic:cNvPicPr>
+                  </pic:nvPicPr>
+                  <pic:blipFill rotWithShape="1">
+                    <a:blip r:embed="rId5">
+                      <a:extLst>
+                        <a:ext uri="{28A0092B-C50C-407E-A947-70E740481C1C}">
+                          <a14:useLocalDpi xmlns:a14="http://schemas.microsoft.com/office/drawing/2010/main" val="0"/>
+                        </a:ext>
+                      </a:extLst>
+                    </a:blip>
+                    <a:srcRect l="7281" t="2884" r="7066"/>
+                    <a:stretch/>
+                  </pic:blipFill>
+                  <pic:spPr bwMode="auto">
+                    <a:xfrm>
+                      <a:off x="0" y="0"/>
+                      <a:ext cx="5080000" cy="3848100"/>
+                    </a:xfrm>
+                    <a:prstGeom prst="rect">
+                      <a:avLst/>
+                    </a:prstGeom>
+                    <a:noFill/>
+                    <a:ln>
+                      <a:noFill/>
+                    </a:ln>
+                    <a:extLst>
+                      <a:ext uri="{53640926-AAD7-44D8-BBD7-CCE9431645EC}">
+                        <a14:shadowObscured xmlns:a14="http://schemas.microsoft.com/office/drawing/2010/main"/>
+                      </a:ext>
+                    </a:extLst>
+                  </pic:spPr>
+                </pic:pic>
+              </a:graphicData>
+            </a:graphic>
+          </wp:inline>
+        </w:drawing>
+      </w:r>
+    </w:p>
+    <w:p>
+      <w:pPr>
+        <w:spacing w:line="276" w:lineRule="auto"/>
+        <w:ind w:left="720"/>
+        <w:jc w:val="both"/>
+        <w:rPr>
+          <w:rFonts w:ascii="Times New Roman" w:eastAsiaTheme="minorEastAsia" w:hAnsi="Times New Roman" w:cs="Times New Roman"/>
+        </w:rPr>
+      </w:pPr>
+      <w:r>
+        <w:rPr>
+          <w:rFonts w:ascii="Times New Roman" w:eastAsiaTheme="minorEastAsia" w:hAnsi="Times New Roman" w:cs="Times New Roman"/>
+        </w:rPr>
+        <w:t xml:space="preserve">As shown above, it </w:t>
+      </w:r>
+      <w:r>
+        <w:rPr>
+          <w:rFonts w:ascii="Times New Roman" w:eastAsiaTheme="minorEastAsia" w:hAnsi="Times New Roman" w:cs="Times New Roman"/>
+        </w:rPr>
+        <w:t xml:space="preserve">completely replicates payoff structure of the </w:t>
+      </w:r>
+      <w:r>
+        <w:rPr>
+          <w:rFonts w:ascii="Times New Roman" w:eastAsiaTheme="minorEastAsia" w:hAnsi="Times New Roman" w:cs="Times New Roman"/>
+        </w:rPr>
+        <w:t>securities issued by J.P Morgan.</w:t>
+      </w:r>
+      <w:r>
+        <w:rPr>
+          <w:rFonts w:ascii="Times New Roman" w:eastAsiaTheme="minorEastAsia" w:hAnsi="Times New Roman" w:cs="Times New Roman"/>
+        </w:rPr>
+        <w:t xml:space="preserve"> Therefore, if there is no arbitrage opportunities in market,</w:t>
+      </w:r>
+      <w:r>
+        <w:rPr>
+          <w:rFonts w:ascii="Times New Roman" w:eastAsiaTheme="minorEastAsia" w:hAnsi="Times New Roman" w:cs="Times New Roman"/>
+        </w:rPr>
+        <w:t xml:space="preserve"> price of the securi</w:t>
+      </w:r>
+      <w:r>
+        <w:rPr>
+          <w:rFonts w:ascii="Times New Roman" w:eastAsiaTheme="minorEastAsia" w:hAnsi="Times New Roman" w:cs="Times New Roman"/>
+        </w:rPr>
+        <w:t>ties should be equal to cost for constructing replicating portfolio.</w:t>
+      </w:r>
+    </w:p>
+    <w:p>
+      <w:pPr>
+        <w:spacing w:line="276" w:lineRule="auto"/>
+        <w:ind w:left="720"/>
+        <w:jc w:val="both"/>
+        <w:rPr>
+          <w:rFonts w:ascii="Times New Roman" w:eastAsiaTheme="minorEastAsia" w:hAnsi="Times New Roman" w:cs="Times New Roman"/>
+          <w:b/>
+          <w:bCs/>
+          <w:u w:val="single"/>
+        </w:rPr>
+      </w:pPr>
+      <w:r>
+        <w:rPr>
+          <w:rFonts w:ascii="Times New Roman" w:eastAsiaTheme="minorEastAsia" w:hAnsi="Times New Roman" w:cs="Times New Roman"/>
+          <w:b/>
+          <w:bCs/>
+          <w:u w:val="single"/>
+        </w:rPr>
+        <w:t>PRICE!!!!!</w:t>
+      </w:r>
+    </w:p>
+    <w:p>
+      <w:pPr>
+        <w:spacing w:line="276" w:lineRule="auto"/>
+        <w:ind w:left="720"/>
+        <w:rPr>
+          <w:rFonts w:ascii="Times New Roman" w:eastAsiaTheme="minorEastAsia" w:hAnsi="Times New Roman" w:cs="Times New Roman"/>
+        </w:rPr>
+      </w:pPr>
+    </w:p>
+    <w:p>
+      <w:pPr>
+        <w:pStyle w:val="ListParagraph"/>
+        <w:numPr>
+          <w:ilvl w:val="0"/>
+          <w:numId w:val="1"/>
+        </w:numPr>
+        <w:spacing w:line="276" w:lineRule="auto"/>
+        <w:rPr>
+          <w:rFonts w:ascii="Times New Roman" w:eastAsiaTheme="minorEastAsia" w:hAnsi="Times New Roman" w:cs="Times New Roman"/>
+        </w:rPr>
+      </w:pPr>
+      <w:r>
+        <w:rPr>
+          <w:rFonts w:ascii="Times New Roman" w:eastAsiaTheme="minorEastAsia" w:hAnsi="Times New Roman" w:cs="Times New Roman"/>
+        </w:rPr>
+        <w:t xml:space="preserve">It is reasonable to give information about price of digital put option with strike level 120. </w:t>
+      </w:r>
+      <w:r>
+        <w:rPr>
+          <w:rFonts w:ascii="Times New Roman" w:eastAsiaTheme="minorEastAsia" w:hAnsi="Times New Roman" w:cs="Times New Roman"/>
+        </w:rPr>
+        <w:t xml:space="preserve">The note gives payoff less than the face value </w:t>
+      </w:r>
+      <w:r>
+        <w:rPr>
+          <w:rFonts w:ascii="Times New Roman" w:eastAsiaTheme="minorEastAsia" w:hAnsi="Times New Roman" w:cs="Times New Roman"/>
+        </w:rPr>
+        <w:t xml:space="preserve">only if the underlying index at the maturity is less than 120. </w:t>
+      </w:r>
+      <w:r>
+        <w:rPr>
+          <w:rFonts w:ascii="Times New Roman" w:eastAsiaTheme="minorEastAsia" w:hAnsi="Times New Roman" w:cs="Times New Roman"/>
+        </w:rPr>
+        <w:t xml:space="preserve">Therefore, </w:t>
+      </w:r>
+      <w:r>
+        <w:rPr>
+          <w:rFonts w:ascii="Times New Roman" w:eastAsiaTheme="minorEastAsia" w:hAnsi="Times New Roman" w:cs="Times New Roman"/>
+        </w:rPr>
+        <w:t xml:space="preserve">since </w:t>
+      </w:r>
+      <w:r>
+        <w:rPr>
+          <w:rFonts w:ascii="Times New Roman" w:eastAsiaTheme="minorEastAsia" w:hAnsi="Times New Roman" w:cs="Times New Roman"/>
+        </w:rPr>
+        <w:t xml:space="preserve">digital </w:t>
+      </w:r>
+      <w:r>
+        <w:rPr>
+          <w:rFonts w:ascii="Times New Roman" w:eastAsiaTheme="minorEastAsia" w:hAnsi="Times New Roman" w:cs="Times New Roman"/>
+        </w:rPr>
+        <w:t>put</w:t>
+      </w:r>
+      <w:r>
+        <w:rPr>
+          <w:rFonts w:ascii="Times New Roman" w:eastAsiaTheme="minorEastAsia" w:hAnsi="Times New Roman" w:cs="Times New Roman"/>
+        </w:rPr>
+        <w:t xml:space="preserve"> option </w:t>
+      </w:r>
+      <w:r>
+        <w:rPr>
+          <w:rFonts w:ascii="Times New Roman" w:eastAsiaTheme="minorEastAsia" w:hAnsi="Times New Roman" w:cs="Times New Roman"/>
+        </w:rPr>
+        <w:t xml:space="preserve">price with </w:t>
+      </w:r>
+      <w:r>
+        <w:rPr>
+          <w:rFonts w:ascii="Times New Roman" w:eastAsiaTheme="minorEastAsia" w:hAnsi="Times New Roman" w:cs="Times New Roman"/>
+        </w:rPr>
+        <w:t>unit payoff</w:t>
+      </w:r>
+      <w:r>
+        <w:rPr>
+          <w:rFonts w:ascii="Times New Roman" w:eastAsiaTheme="minorEastAsia" w:hAnsi="Times New Roman" w:cs="Times New Roman"/>
+        </w:rPr>
+        <w:t xml:space="preserve"> represents </w:t>
+      </w:r>
+      <w:r>
+        <w:rPr>
+          <w:rFonts w:ascii="Times New Roman" w:eastAsiaTheme="minorEastAsia" w:hAnsi="Times New Roman" w:cs="Times New Roman"/>
+        </w:rPr>
+        <w:t xml:space="preserve">probability of </w:t>
+      </w:r>
+      <w:r>
+        <w:rPr>
+          <w:rFonts w:ascii="Times New Roman" w:eastAsiaTheme="minorEastAsia" w:hAnsi="Times New Roman" w:cs="Times New Roman"/>
+        </w:rPr>
+        <w:t>the state that underlying index l</w:t>
+      </w:r>
+      <w:r>
+        <w:rPr>
+          <w:rFonts w:ascii="Times New Roman" w:eastAsiaTheme="minorEastAsia" w:hAnsi="Times New Roman" w:cs="Times New Roman"/>
+        </w:rPr>
+        <w:t xml:space="preserve">evel is less than strike level(times discount factor), </w:t>
+      </w:r>
+      <w:r>
+        <w:rPr>
+          <w:rFonts w:ascii="Times New Roman" w:eastAsiaTheme="minorEastAsia" w:hAnsi="Times New Roman" w:cs="Times New Roman"/>
+        </w:rPr>
+        <w:t xml:space="preserve">it is reasonable to </w:t>
+      </w:r>
+      <w:r>
+        <w:rPr>
+          <w:rFonts w:ascii="Times New Roman" w:eastAsiaTheme="minorEastAsia" w:hAnsi="Times New Roman" w:cs="Times New Roman"/>
+        </w:rPr>
+        <w:t xml:space="preserve">give information about price of digital put option </w:t>
+      </w:r>
+      <w:r>
+        <w:rPr>
+          <w:rFonts w:ascii="Times New Roman" w:eastAsiaTheme="minorEastAsia" w:hAnsi="Times New Roman" w:cs="Times New Roman"/>
+        </w:rPr>
+        <w:t>whose</w:t>
+      </w:r>
+      <w:r>
+        <w:rPr>
+          <w:rFonts w:ascii="Times New Roman" w:eastAsiaTheme="minorEastAsia" w:hAnsi="Times New Roman" w:cs="Times New Roman"/>
+        </w:rPr>
+        <w:t xml:space="preserve"> strike </w:t>
+      </w:r>
+      <w:r>
+        <w:rPr>
+          <w:rFonts w:ascii="Times New Roman" w:eastAsiaTheme="minorEastAsia" w:hAnsi="Times New Roman" w:cs="Times New Roman"/>
+        </w:rPr>
+        <w:t xml:space="preserve">is </w:t>
+      </w:r>
       <w:bookmarkStart w:id="0" w:name="_GoBack"/>
       <w:bookmarkEnd w:id="0"/>
+      <w:r>
+        <w:rPr>
+          <w:rFonts w:ascii="Times New Roman" w:eastAsiaTheme="minorEastAsia" w:hAnsi="Times New Roman" w:cs="Times New Roman"/>
+        </w:rPr>
+        <w:t>120.</w:t>
+      </w:r>
+    </w:p>
+    <w:p>
+      <w:pPr>
+        <w:pStyle w:val="ListParagraph"/>
+        <w:spacing w:line="276" w:lineRule="auto"/>
+        <w:rPr>
+          <w:rFonts w:ascii="Times New Roman" w:eastAsiaTheme="minorEastAsia" w:hAnsi="Times New Roman" w:cs="Times New Roman"/>
+        </w:rPr>
+      </w:pPr>
+    </w:p>
+    <w:p>
+      <w:pPr>
+        <w:spacing w:line="276" w:lineRule="auto"/>
+        <w:rPr>
+          <w:rFonts w:ascii="Times New Roman" w:eastAsiaTheme="minorEastAsia" w:hAnsi="Times New Roman" w:cs="Times New Roman"/>
+          <w:b/>
+          <w:bCs/>
+          <w:u w:val="single"/>
+        </w:rPr>
+      </w:pPr>
+      <w:r>
+        <w:rPr>
+          <w:rFonts w:ascii="Times New Roman" w:eastAsiaTheme="minorEastAsia" w:hAnsi="Times New Roman" w:cs="Times New Roman"/>
+          <w:b/>
+          <w:bCs/>
+          <w:u w:val="single"/>
+        </w:rPr>
+        <w:t>Link between binomial model and Black-Scholes PDE</w:t>
+      </w:r>
+    </w:p>
+    <w:p>
+      <w:pPr>
+        <w:spacing w:line="276" w:lineRule="auto"/>
+        <w:rPr>
+          <w:rFonts w:ascii="Times New Roman" w:eastAsiaTheme="minorEastAsia" w:hAnsi="Times New Roman" w:cs="Times New Roman"/>
+        </w:rPr>
+      </w:pPr>
+    </w:p>
+    <w:p>
+      <w:pPr>
+        <w:spacing w:line="276" w:lineRule="auto"/>
+        <w:rPr>
+          <w:rFonts w:ascii="Times New Roman" w:eastAsiaTheme="minorEastAsia" w:hAnsi="Times New Roman" w:cs="Times New Roman"/>
+        </w:rPr>
+      </w:pPr>
+      <w:r>
+        <w:rPr>
+          <w:rFonts w:ascii="Times New Roman" w:eastAsiaTheme="minorEastAsia" w:hAnsi="Times New Roman" w:cs="Times New Roman"/>
+        </w:rPr>
+        <w:t xml:space="preserve">Let </w:t>
+      </w:r>
+      <m:oMath>
+        <m:sSup>
+          <m:sSupPr>
+            <m:ctrlPr>
+              <w:rPr>
+                <w:rFonts w:ascii="Cambria Math" w:eastAsiaTheme="minorEastAsia" w:hAnsi="Cambria Math" w:cs="Times New Roman"/>
+                <w:i/>
+              </w:rPr>
+            </m:ctrlPr>
+          </m:sSupPr>
+          <m:e>
+            <m:r>
+              <w:rPr>
+                <w:rFonts w:ascii="Cambria Math" w:eastAsiaTheme="minorEastAsia" w:hAnsi="Cambria Math" w:cs="Times New Roman"/>
+              </w:rPr>
+              <m:t>V</m:t>
+            </m:r>
+          </m:e>
+          <m:sup>
+            <m:r>
+              <w:rPr>
+                <w:rFonts w:ascii="Cambria Math" w:eastAsiaTheme="minorEastAsia" w:hAnsi="Cambria Math" w:cs="Times New Roman"/>
+              </w:rPr>
+              <m:t>+</m:t>
+            </m:r>
+          </m:sup>
+        </m:sSup>
+        <m:r>
+          <w:rPr>
+            <w:rFonts w:ascii="Cambria Math" w:eastAsiaTheme="minorEastAsia" w:hAnsi="Cambria Math" w:cs="Times New Roman"/>
+          </w:rPr>
+          <m:t>=V</m:t>
+        </m:r>
+        <m:d>
+          <m:dPr>
+            <m:ctrlPr>
+              <w:rPr>
+                <w:rFonts w:ascii="Cambria Math" w:eastAsiaTheme="minorEastAsia" w:hAnsi="Cambria Math" w:cs="Times New Roman"/>
+                <w:i/>
+              </w:rPr>
+            </m:ctrlPr>
+          </m:dPr>
+          <m:e>
+            <m:r>
+              <w:rPr>
+                <w:rFonts w:ascii="Cambria Math" w:eastAsiaTheme="minorEastAsia" w:hAnsi="Cambria Math" w:cs="Times New Roman"/>
+              </w:rPr>
+              <m:t>uS, t+dt</m:t>
+            </m:r>
+          </m:e>
+        </m:d>
+        <m:r>
+          <w:rPr>
+            <w:rFonts w:ascii="Cambria Math" w:eastAsiaTheme="minorEastAsia" w:hAnsi="Cambria Math" w:cs="Times New Roman"/>
+          </w:rPr>
+          <m:t xml:space="preserve">, </m:t>
+        </m:r>
+        <m:sSup>
+          <m:sSupPr>
+            <m:ctrlPr>
+              <w:rPr>
+                <w:rFonts w:ascii="Cambria Math" w:eastAsiaTheme="minorEastAsia" w:hAnsi="Cambria Math" w:cs="Times New Roman"/>
+                <w:i/>
+              </w:rPr>
+            </m:ctrlPr>
+          </m:sSupPr>
+          <m:e>
+            <m:r>
+              <w:rPr>
+                <w:rFonts w:ascii="Cambria Math" w:eastAsiaTheme="minorEastAsia" w:hAnsi="Cambria Math" w:cs="Times New Roman"/>
+              </w:rPr>
+              <m:t>V</m:t>
+            </m:r>
+          </m:e>
+          <m:sup>
+            <m:r>
+              <w:rPr>
+                <w:rFonts w:ascii="Cambria Math" w:eastAsiaTheme="minorEastAsia" w:hAnsi="Cambria Math" w:cs="Times New Roman"/>
+              </w:rPr>
+              <m:t>-</m:t>
+            </m:r>
+          </m:sup>
+        </m:sSup>
+        <m:r>
+          <w:rPr>
+            <w:rFonts w:ascii="Cambria Math" w:eastAsiaTheme="minorEastAsia" w:hAnsi="Cambria Math" w:cs="Times New Roman"/>
+          </w:rPr>
+          <m:t>=V(dS, t+dt)</m:t>
+        </m:r>
+      </m:oMath>
+      <w:r>
+        <w:rPr>
+          <w:rFonts w:ascii="Times New Roman" w:eastAsiaTheme="minorEastAsia" w:hAnsi="Times New Roman" w:cs="Times New Roman"/>
+        </w:rPr>
+        <w:t xml:space="preserve">, where </w:t>
+      </w:r>
+      <m:oMath>
+        <m:r>
+          <w:rPr>
+            <w:rFonts w:ascii="Cambria Math" w:eastAsiaTheme="minorEastAsia" w:hAnsi="Cambria Math" w:cs="Times New Roman"/>
+          </w:rPr>
+          <m:t>u=1+σ</m:t>
+        </m:r>
+        <m:rad>
+          <m:radPr>
+            <m:degHide m:val="1"/>
+            <m:ctrlPr>
+              <w:rPr>
+                <w:rFonts w:ascii="Cambria Math" w:eastAsiaTheme="minorEastAsia" w:hAnsi="Cambria Math" w:cs="Times New Roman"/>
+                <w:i/>
+              </w:rPr>
+            </m:ctrlPr>
+          </m:radPr>
+          <m:deg/>
+          <m:e>
+            <m:r>
+              <w:rPr>
+                <w:rFonts w:ascii="Cambria Math" w:eastAsiaTheme="minorEastAsia" w:hAnsi="Cambria Math" w:cs="Times New Roman"/>
+              </w:rPr>
+              <m:t>dt</m:t>
+            </m:r>
+          </m:e>
+        </m:rad>
+        <m:r>
+          <w:rPr>
+            <w:rFonts w:ascii="Cambria Math" w:eastAsiaTheme="minorEastAsia" w:hAnsi="Cambria Math" w:cs="Times New Roman"/>
+          </w:rPr>
+          <m:t>, d=1-σ</m:t>
+        </m:r>
+        <m:rad>
+          <m:radPr>
+            <m:degHide m:val="1"/>
+            <m:ctrlPr>
+              <w:rPr>
+                <w:rFonts w:ascii="Cambria Math" w:eastAsiaTheme="minorEastAsia" w:hAnsi="Cambria Math" w:cs="Times New Roman"/>
+                <w:i/>
+              </w:rPr>
+            </m:ctrlPr>
+          </m:radPr>
+          <m:deg/>
+          <m:e>
+            <m:r>
+              <w:rPr>
+                <w:rFonts w:ascii="Cambria Math" w:eastAsiaTheme="minorEastAsia" w:hAnsi="Cambria Math" w:cs="Times New Roman"/>
+              </w:rPr>
+              <m:t>dt</m:t>
+            </m:r>
+          </m:e>
+        </m:rad>
+      </m:oMath>
+      <w:r>
+        <w:rPr>
+          <w:rFonts w:ascii="Times New Roman" w:eastAsiaTheme="minorEastAsia" w:hAnsi="Times New Roman" w:cs="Times New Roman"/>
+        </w:rPr>
+        <w:t>.</w:t>
+      </w:r>
+      <w:r>
+        <w:rPr>
+          <w:rFonts w:ascii="Times New Roman" w:eastAsiaTheme="minorEastAsia" w:hAnsi="Times New Roman" w:cs="Times New Roman"/>
+        </w:rPr>
+        <w:t xml:space="preserve"> Using Taylor expansion to </w:t>
+      </w:r>
+      <m:oMath>
+        <m:sSup>
+          <m:sSupPr>
+            <m:ctrlPr>
+              <w:rPr>
+                <w:rFonts w:ascii="Cambria Math" w:eastAsiaTheme="minorEastAsia" w:hAnsi="Cambria Math" w:cs="Times New Roman"/>
+                <w:i/>
+              </w:rPr>
+            </m:ctrlPr>
+          </m:sSupPr>
+          <m:e>
+            <m:r>
+              <w:rPr>
+                <w:rFonts w:ascii="Cambria Math" w:eastAsiaTheme="minorEastAsia" w:hAnsi="Cambria Math" w:cs="Times New Roman"/>
+              </w:rPr>
+              <m:t>V</m:t>
+            </m:r>
+          </m:e>
+          <m:sup>
+            <m:r>
+              <w:rPr>
+                <w:rFonts w:ascii="Cambria Math" w:eastAsiaTheme="minorEastAsia" w:hAnsi="Cambria Math" w:cs="Times New Roman"/>
+              </w:rPr>
+              <m:t>+</m:t>
+            </m:r>
+          </m:sup>
+        </m:sSup>
+      </m:oMath>
+      <w:r>
+        <w:rPr>
+          <w:rFonts w:ascii="Times New Roman" w:eastAsiaTheme="minorEastAsia" w:hAnsi="Times New Roman" w:cs="Times New Roman"/>
+        </w:rPr>
+        <w:t xml:space="preserve"> and </w:t>
+      </w:r>
+      <m:oMath>
+        <m:sSup>
+          <m:sSupPr>
+            <m:ctrlPr>
+              <w:rPr>
+                <w:rFonts w:ascii="Cambria Math" w:eastAsiaTheme="minorEastAsia" w:hAnsi="Cambria Math" w:cs="Times New Roman"/>
+                <w:i/>
+              </w:rPr>
+            </m:ctrlPr>
+          </m:sSupPr>
+          <m:e>
+            <m:r>
+              <w:rPr>
+                <w:rFonts w:ascii="Cambria Math" w:eastAsiaTheme="minorEastAsia" w:hAnsi="Cambria Math" w:cs="Times New Roman"/>
+              </w:rPr>
+              <m:t>V</m:t>
+            </m:r>
+          </m:e>
+          <m:sup>
+            <m:r>
+              <w:rPr>
+                <w:rFonts w:ascii="Cambria Math" w:eastAsiaTheme="minorEastAsia" w:hAnsi="Cambria Math" w:cs="Times New Roman"/>
+              </w:rPr>
+              <m:t>-</m:t>
+            </m:r>
+          </m:sup>
+        </m:sSup>
+      </m:oMath>
+      <w:r>
+        <w:rPr>
+          <w:rFonts w:ascii="Times New Roman" w:eastAsiaTheme="minorEastAsia" w:hAnsi="Times New Roman" w:cs="Times New Roman"/>
+        </w:rPr>
+        <w:t xml:space="preserve"> at </w:t>
+      </w:r>
+      <m:oMath>
+        <m:r>
+          <w:rPr>
+            <w:rFonts w:ascii="Cambria Math" w:eastAsiaTheme="minorEastAsia" w:hAnsi="Cambria Math" w:cs="Times New Roman"/>
+          </w:rPr>
+          <m:t>(S, t)</m:t>
+        </m:r>
+      </m:oMath>
+      <w:r>
+        <w:rPr>
+          <w:rFonts w:ascii="Times New Roman" w:eastAsiaTheme="minorEastAsia" w:hAnsi="Times New Roman" w:cs="Times New Roman"/>
+        </w:rPr>
+        <w:t xml:space="preserve">, </w:t>
+      </w:r>
+      <w:r>
+        <w:rPr>
+          <w:rFonts w:ascii="Times New Roman" w:eastAsiaTheme="minorEastAsia" w:hAnsi="Times New Roman" w:cs="Times New Roman"/>
+        </w:rPr>
+        <w:t>we can obtain the following approximated value.</w:t>
+      </w:r>
+    </w:p>
+    <w:p>
+      <w:pPr>
+        <w:spacing w:line="276" w:lineRule="auto"/>
+        <w:rPr>
+          <w:rFonts w:ascii="Times New Roman" w:eastAsiaTheme="minorEastAsia" w:hAnsi="Times New Roman" w:cs="Times New Roman"/>
+        </w:rPr>
+      </w:pPr>
+      <m:oMathPara>
+        <m:oMath>
+          <m:sSup>
+            <m:sSupPr>
+              <m:ctrlPr>
+                <w:rPr>
+                  <w:rFonts w:ascii="Cambria Math" w:eastAsiaTheme="minorEastAsia" w:hAnsi="Cambria Math" w:cs="Times New Roman"/>
+                  <w:i/>
+                </w:rPr>
+              </m:ctrlPr>
+            </m:sSupPr>
+            <m:e>
+              <m:r>
+                <w:rPr>
+                  <w:rFonts w:ascii="Cambria Math" w:eastAsiaTheme="minorEastAsia" w:hAnsi="Cambria Math" w:cs="Times New Roman"/>
+                </w:rPr>
+                <m:t>V</m:t>
+              </m:r>
+            </m:e>
+            <m:sup>
+              <m:r>
+                <w:rPr>
+                  <w:rFonts w:ascii="Cambria Math" w:eastAsiaTheme="minorEastAsia" w:hAnsi="Cambria Math" w:cs="Times New Roman"/>
+                </w:rPr>
+                <m:t>+</m:t>
+              </m:r>
+            </m:sup>
+          </m:sSup>
+          <m:r>
+            <w:rPr>
+              <w:rFonts w:ascii="Cambria Math" w:eastAsiaTheme="minorEastAsia" w:hAnsi="Cambria Math" w:cs="Times New Roman"/>
+            </w:rPr>
+            <m:t>=</m:t>
+          </m:r>
+          <m:r>
+            <w:rPr>
+              <w:rFonts w:ascii="Cambria Math" w:eastAsiaTheme="minorEastAsia" w:hAnsi="Cambria Math" w:cs="Times New Roman"/>
+            </w:rPr>
+            <m:t>V+</m:t>
+          </m:r>
+          <m:f>
+            <m:fPr>
+              <m:ctrlPr>
+                <w:rPr>
+                  <w:rFonts w:ascii="Cambria Math" w:eastAsiaTheme="minorEastAsia" w:hAnsi="Cambria Math" w:cs="Times New Roman"/>
+                  <w:i/>
+                </w:rPr>
+              </m:ctrlPr>
+            </m:fPr>
+            <m:num>
+              <m:r>
+                <w:rPr>
+                  <w:rFonts w:ascii="Cambria Math" w:eastAsiaTheme="minorEastAsia" w:hAnsi="Cambria Math" w:cs="Times New Roman"/>
+                </w:rPr>
+                <m:t>∂V</m:t>
+              </m:r>
+            </m:num>
+            <m:den>
+              <m:r>
+                <w:rPr>
+                  <w:rFonts w:ascii="Cambria Math" w:eastAsiaTheme="minorEastAsia" w:hAnsi="Cambria Math" w:cs="Times New Roman"/>
+                </w:rPr>
+                <m:t>∂t</m:t>
+              </m:r>
+            </m:den>
+          </m:f>
+          <m:r>
+            <w:rPr>
+              <w:rFonts w:ascii="Cambria Math" w:eastAsiaTheme="minorEastAsia" w:hAnsi="Cambria Math" w:cs="Times New Roman"/>
+            </w:rPr>
+            <m:t>dt+</m:t>
+          </m:r>
+          <m:f>
+            <m:fPr>
+              <m:ctrlPr>
+                <w:rPr>
+                  <w:rFonts w:ascii="Cambria Math" w:eastAsiaTheme="minorEastAsia" w:hAnsi="Cambria Math" w:cs="Times New Roman"/>
+                  <w:i/>
+                </w:rPr>
+              </m:ctrlPr>
+            </m:fPr>
+            <m:num>
+              <m:r>
+                <w:rPr>
+                  <w:rFonts w:ascii="Cambria Math" w:eastAsiaTheme="minorEastAsia" w:hAnsi="Cambria Math" w:cs="Times New Roman"/>
+                </w:rPr>
+                <m:t>∂V</m:t>
+              </m:r>
+            </m:num>
+            <m:den>
+              <m:r>
+                <w:rPr>
+                  <w:rFonts w:ascii="Cambria Math" w:eastAsiaTheme="minorEastAsia" w:hAnsi="Cambria Math" w:cs="Times New Roman"/>
+                </w:rPr>
+                <m:t>∂S</m:t>
+              </m:r>
+            </m:den>
+          </m:f>
+          <m:r>
+            <w:rPr>
+              <w:rFonts w:ascii="Cambria Math" w:eastAsiaTheme="minorEastAsia" w:hAnsi="Cambria Math" w:cs="Times New Roman"/>
+            </w:rPr>
+            <m:t>Sσ</m:t>
+          </m:r>
+          <m:rad>
+            <m:radPr>
+              <m:degHide m:val="1"/>
+              <m:ctrlPr>
+                <w:rPr>
+                  <w:rFonts w:ascii="Cambria Math" w:eastAsiaTheme="minorEastAsia" w:hAnsi="Cambria Math" w:cs="Times New Roman"/>
+                  <w:i/>
+                </w:rPr>
+              </m:ctrlPr>
+            </m:radPr>
+            <m:deg/>
+            <m:e>
+              <m:r>
+                <w:rPr>
+                  <w:rFonts w:ascii="Cambria Math" w:eastAsiaTheme="minorEastAsia" w:hAnsi="Cambria Math" w:cs="Times New Roman"/>
+                </w:rPr>
+                <m:t>dt</m:t>
+              </m:r>
+            </m:e>
+          </m:rad>
+          <m:r>
+            <w:rPr>
+              <w:rFonts w:ascii="Cambria Math" w:eastAsiaTheme="minorEastAsia" w:hAnsi="Cambria Math" w:cs="Times New Roman"/>
+            </w:rPr>
+            <m:t>+</m:t>
+          </m:r>
+          <m:f>
+            <m:fPr>
+              <m:ctrlPr>
+                <w:rPr>
+                  <w:rFonts w:ascii="Cambria Math" w:eastAsiaTheme="minorEastAsia" w:hAnsi="Cambria Math" w:cs="Times New Roman"/>
+                  <w:i/>
+                </w:rPr>
+              </m:ctrlPr>
+            </m:fPr>
+            <m:num>
+              <m:r>
+                <w:rPr>
+                  <w:rFonts w:ascii="Cambria Math" w:eastAsiaTheme="minorEastAsia" w:hAnsi="Cambria Math" w:cs="Times New Roman"/>
+                </w:rPr>
+                <m:t>1</m:t>
+              </m:r>
+            </m:num>
+            <m:den>
+              <m:r>
+                <w:rPr>
+                  <w:rFonts w:ascii="Cambria Math" w:eastAsiaTheme="minorEastAsia" w:hAnsi="Cambria Math" w:cs="Times New Roman"/>
+                </w:rPr>
+                <m:t>2</m:t>
+              </m:r>
+            </m:den>
+          </m:f>
+          <m:f>
+            <m:fPr>
+              <m:ctrlPr>
+                <w:rPr>
+                  <w:rFonts w:ascii="Cambria Math" w:eastAsiaTheme="minorEastAsia" w:hAnsi="Cambria Math" w:cs="Times New Roman"/>
+                  <w:i/>
+                </w:rPr>
+              </m:ctrlPr>
+            </m:fPr>
+            <m:num>
+              <m:sSup>
+                <m:sSupPr>
+                  <m:ctrlPr>
+                    <w:rPr>
+                      <w:rFonts w:ascii="Cambria Math" w:eastAsiaTheme="minorEastAsia" w:hAnsi="Cambria Math" w:cs="Times New Roman"/>
+                      <w:i/>
+                    </w:rPr>
+                  </m:ctrlPr>
+                </m:sSupPr>
+                <m:e>
+                  <m:r>
+                    <w:rPr>
+                      <w:rFonts w:ascii="Cambria Math" w:eastAsiaTheme="minorEastAsia" w:hAnsi="Cambria Math" w:cs="Times New Roman"/>
+                    </w:rPr>
+                    <m:t>∂</m:t>
+                  </m:r>
+                </m:e>
+                <m:sup>
+                  <m:r>
+                    <w:rPr>
+                      <w:rFonts w:ascii="Cambria Math" w:eastAsiaTheme="minorEastAsia" w:hAnsi="Cambria Math" w:cs="Times New Roman"/>
+                    </w:rPr>
+                    <m:t>2</m:t>
+                  </m:r>
+                </m:sup>
+              </m:sSup>
+              <m:r>
+                <w:rPr>
+                  <w:rFonts w:ascii="Cambria Math" w:eastAsiaTheme="minorEastAsia" w:hAnsi="Cambria Math" w:cs="Times New Roman"/>
+                </w:rPr>
+                <m:t>V</m:t>
+              </m:r>
+            </m:num>
+            <m:den>
+              <m:r>
+                <w:rPr>
+                  <w:rFonts w:ascii="Cambria Math" w:eastAsiaTheme="minorEastAsia" w:hAnsi="Cambria Math" w:cs="Times New Roman"/>
+                </w:rPr>
+                <m:t>∂</m:t>
+              </m:r>
+              <m:sSup>
+                <m:sSupPr>
+                  <m:ctrlPr>
+                    <w:rPr>
+                      <w:rFonts w:ascii="Cambria Math" w:eastAsiaTheme="minorEastAsia" w:hAnsi="Cambria Math" w:cs="Times New Roman"/>
+                      <w:i/>
+                    </w:rPr>
+                  </m:ctrlPr>
+                </m:sSupPr>
+                <m:e>
+                  <m:r>
+                    <w:rPr>
+                      <w:rFonts w:ascii="Cambria Math" w:eastAsiaTheme="minorEastAsia" w:hAnsi="Cambria Math" w:cs="Times New Roman"/>
+                    </w:rPr>
+                    <m:t>S</m:t>
+                  </m:r>
+                </m:e>
+                <m:sup>
+                  <m:r>
+                    <w:rPr>
+                      <w:rFonts w:ascii="Cambria Math" w:eastAsiaTheme="minorEastAsia" w:hAnsi="Cambria Math" w:cs="Times New Roman"/>
+                    </w:rPr>
+                    <m:t>2</m:t>
+                  </m:r>
+                </m:sup>
+              </m:sSup>
+            </m:den>
+          </m:f>
+          <m:sSup>
+            <m:sSupPr>
+              <m:ctrlPr>
+                <w:rPr>
+                  <w:rFonts w:ascii="Cambria Math" w:eastAsiaTheme="minorEastAsia" w:hAnsi="Cambria Math" w:cs="Times New Roman"/>
+                  <w:i/>
+                </w:rPr>
+              </m:ctrlPr>
+            </m:sSupPr>
+            <m:e>
+              <m:r>
+                <w:rPr>
+                  <w:rFonts w:ascii="Cambria Math" w:eastAsiaTheme="minorEastAsia" w:hAnsi="Cambria Math" w:cs="Times New Roman"/>
+                </w:rPr>
+                <m:t>σ</m:t>
+              </m:r>
+            </m:e>
+            <m:sup>
+              <m:r>
+                <w:rPr>
+                  <w:rFonts w:ascii="Cambria Math" w:eastAsiaTheme="minorEastAsia" w:hAnsi="Cambria Math" w:cs="Times New Roman"/>
+                </w:rPr>
+                <m:t>2</m:t>
+              </m:r>
+            </m:sup>
+          </m:sSup>
+          <m:sSup>
+            <m:sSupPr>
+              <m:ctrlPr>
+                <w:rPr>
+                  <w:rFonts w:ascii="Cambria Math" w:eastAsiaTheme="minorEastAsia" w:hAnsi="Cambria Math" w:cs="Times New Roman"/>
+                  <w:i/>
+                </w:rPr>
+              </m:ctrlPr>
+            </m:sSupPr>
+            <m:e>
+              <m:r>
+                <w:rPr>
+                  <w:rFonts w:ascii="Cambria Math" w:eastAsiaTheme="minorEastAsia" w:hAnsi="Cambria Math" w:cs="Times New Roman"/>
+                </w:rPr>
+                <m:t>S</m:t>
+              </m:r>
+            </m:e>
+            <m:sup>
+              <m:r>
+                <w:rPr>
+                  <w:rFonts w:ascii="Cambria Math" w:eastAsiaTheme="minorEastAsia" w:hAnsi="Cambria Math" w:cs="Times New Roman"/>
+                </w:rPr>
+                <m:t>2</m:t>
+              </m:r>
+            </m:sup>
+          </m:sSup>
+          <m:r>
+            <w:rPr>
+              <w:rFonts w:ascii="Cambria Math" w:eastAsiaTheme="minorEastAsia" w:hAnsi="Cambria Math" w:cs="Times New Roman"/>
+            </w:rPr>
+            <m:t>dt</m:t>
+          </m:r>
+        </m:oMath>
+      </m:oMathPara>
+    </w:p>
+    <w:p>
+      <w:pPr>
+        <w:spacing w:line="276" w:lineRule="auto"/>
+        <w:rPr>
+          <w:rFonts w:ascii="Times New Roman" w:eastAsiaTheme="minorEastAsia" w:hAnsi="Times New Roman" w:cs="Times New Roman"/>
+        </w:rPr>
+      </w:pPr>
+      <m:oMathPara>
+        <m:oMath>
+          <m:sSup>
+            <m:sSupPr>
+              <m:ctrlPr>
+                <w:rPr>
+                  <w:rFonts w:ascii="Cambria Math" w:eastAsiaTheme="minorEastAsia" w:hAnsi="Cambria Math" w:cs="Times New Roman"/>
+                  <w:i/>
+                </w:rPr>
+              </m:ctrlPr>
+            </m:sSupPr>
+            <m:e>
+              <m:r>
+                <w:rPr>
+                  <w:rFonts w:ascii="Cambria Math" w:eastAsiaTheme="minorEastAsia" w:hAnsi="Cambria Math" w:cs="Times New Roman"/>
+                </w:rPr>
+                <m:t>V</m:t>
+              </m:r>
+            </m:e>
+            <m:sup>
+              <m:r>
+                <w:rPr>
+                  <w:rFonts w:ascii="Cambria Math" w:eastAsiaTheme="minorEastAsia" w:hAnsi="Cambria Math" w:cs="Times New Roman"/>
+                </w:rPr>
+                <m:t>-</m:t>
+              </m:r>
+            </m:sup>
+          </m:sSup>
+          <m:r>
+            <w:rPr>
+              <w:rFonts w:ascii="Cambria Math" w:eastAsiaTheme="minorEastAsia" w:hAnsi="Cambria Math" w:cs="Times New Roman"/>
+            </w:rPr>
+            <m:t>=</m:t>
+          </m:r>
+          <m:r>
+            <w:rPr>
+              <w:rFonts w:ascii="Cambria Math" w:eastAsiaTheme="minorEastAsia" w:hAnsi="Cambria Math" w:cs="Times New Roman"/>
+            </w:rPr>
+            <m:t>V+</m:t>
+          </m:r>
+          <m:f>
+            <m:fPr>
+              <m:ctrlPr>
+                <w:rPr>
+                  <w:rFonts w:ascii="Cambria Math" w:eastAsiaTheme="minorEastAsia" w:hAnsi="Cambria Math" w:cs="Times New Roman"/>
+                  <w:i/>
+                </w:rPr>
+              </m:ctrlPr>
+            </m:fPr>
+            <m:num>
+              <m:r>
+                <w:rPr>
+                  <w:rFonts w:ascii="Cambria Math" w:eastAsiaTheme="minorEastAsia" w:hAnsi="Cambria Math" w:cs="Times New Roman"/>
+                </w:rPr>
+                <m:t>∂V</m:t>
+              </m:r>
+            </m:num>
+            <m:den>
+              <m:r>
+                <w:rPr>
+                  <w:rFonts w:ascii="Cambria Math" w:eastAsiaTheme="minorEastAsia" w:hAnsi="Cambria Math" w:cs="Times New Roman"/>
+                </w:rPr>
+                <m:t>∂t</m:t>
+              </m:r>
+            </m:den>
+          </m:f>
+          <m:r>
+            <w:rPr>
+              <w:rFonts w:ascii="Cambria Math" w:eastAsiaTheme="minorEastAsia" w:hAnsi="Cambria Math" w:cs="Times New Roman"/>
+            </w:rPr>
+            <m:t>dt</m:t>
+          </m:r>
+          <m:r>
+            <w:rPr>
+              <w:rFonts w:ascii="Cambria Math" w:eastAsiaTheme="minorEastAsia" w:hAnsi="Cambria Math" w:cs="Times New Roman"/>
+            </w:rPr>
+            <m:t>-</m:t>
+          </m:r>
+          <m:f>
+            <m:fPr>
+              <m:ctrlPr>
+                <w:rPr>
+                  <w:rFonts w:ascii="Cambria Math" w:eastAsiaTheme="minorEastAsia" w:hAnsi="Cambria Math" w:cs="Times New Roman"/>
+                  <w:i/>
+                </w:rPr>
+              </m:ctrlPr>
+            </m:fPr>
+            <m:num>
+              <m:r>
+                <w:rPr>
+                  <w:rFonts w:ascii="Cambria Math" w:eastAsiaTheme="minorEastAsia" w:hAnsi="Cambria Math" w:cs="Times New Roman"/>
+                </w:rPr>
+                <m:t>∂V</m:t>
+              </m:r>
+            </m:num>
+            <m:den>
+              <m:r>
+                <w:rPr>
+                  <w:rFonts w:ascii="Cambria Math" w:eastAsiaTheme="minorEastAsia" w:hAnsi="Cambria Math" w:cs="Times New Roman"/>
+                </w:rPr>
+                <m:t>∂S</m:t>
+              </m:r>
+            </m:den>
+          </m:f>
+          <m:r>
+            <w:rPr>
+              <w:rFonts w:ascii="Cambria Math" w:eastAsiaTheme="minorEastAsia" w:hAnsi="Cambria Math" w:cs="Times New Roman"/>
+            </w:rPr>
+            <m:t>Sσ</m:t>
+          </m:r>
+          <m:rad>
+            <m:radPr>
+              <m:degHide m:val="1"/>
+              <m:ctrlPr>
+                <w:rPr>
+                  <w:rFonts w:ascii="Cambria Math" w:eastAsiaTheme="minorEastAsia" w:hAnsi="Cambria Math" w:cs="Times New Roman"/>
+                  <w:i/>
+                </w:rPr>
+              </m:ctrlPr>
+            </m:radPr>
+            <m:deg/>
+            <m:e>
+              <m:r>
+                <w:rPr>
+                  <w:rFonts w:ascii="Cambria Math" w:eastAsiaTheme="minorEastAsia" w:hAnsi="Cambria Math" w:cs="Times New Roman"/>
+                </w:rPr>
+                <m:t>dt</m:t>
+              </m:r>
+            </m:e>
+          </m:rad>
+          <m:r>
+            <w:rPr>
+              <w:rFonts w:ascii="Cambria Math" w:eastAsiaTheme="minorEastAsia" w:hAnsi="Cambria Math" w:cs="Times New Roman"/>
+            </w:rPr>
+            <m:t>+</m:t>
+          </m:r>
+          <m:f>
+            <m:fPr>
+              <m:ctrlPr>
+                <w:rPr>
+                  <w:rFonts w:ascii="Cambria Math" w:eastAsiaTheme="minorEastAsia" w:hAnsi="Cambria Math" w:cs="Times New Roman"/>
+                  <w:i/>
+                </w:rPr>
+              </m:ctrlPr>
+            </m:fPr>
+            <m:num>
+              <m:r>
+                <w:rPr>
+                  <w:rFonts w:ascii="Cambria Math" w:eastAsiaTheme="minorEastAsia" w:hAnsi="Cambria Math" w:cs="Times New Roman"/>
+                </w:rPr>
+                <m:t>1</m:t>
+              </m:r>
+            </m:num>
+            <m:den>
+              <m:r>
+                <w:rPr>
+                  <w:rFonts w:ascii="Cambria Math" w:eastAsiaTheme="minorEastAsia" w:hAnsi="Cambria Math" w:cs="Times New Roman"/>
+                </w:rPr>
+                <m:t>2</m:t>
+              </m:r>
+            </m:den>
+          </m:f>
+          <m:f>
+            <m:fPr>
+              <m:ctrlPr>
+                <w:rPr>
+                  <w:rFonts w:ascii="Cambria Math" w:eastAsiaTheme="minorEastAsia" w:hAnsi="Cambria Math" w:cs="Times New Roman"/>
+                  <w:i/>
+                </w:rPr>
+              </m:ctrlPr>
+            </m:fPr>
+            <m:num>
+              <m:sSup>
+                <m:sSupPr>
+                  <m:ctrlPr>
+                    <w:rPr>
+                      <w:rFonts w:ascii="Cambria Math" w:eastAsiaTheme="minorEastAsia" w:hAnsi="Cambria Math" w:cs="Times New Roman"/>
+                      <w:i/>
+                    </w:rPr>
+                  </m:ctrlPr>
+                </m:sSupPr>
+                <m:e>
+                  <m:r>
+                    <w:rPr>
+                      <w:rFonts w:ascii="Cambria Math" w:eastAsiaTheme="minorEastAsia" w:hAnsi="Cambria Math" w:cs="Times New Roman"/>
+                    </w:rPr>
+                    <m:t>∂</m:t>
+                  </m:r>
+                </m:e>
+                <m:sup>
+                  <m:r>
+                    <w:rPr>
+                      <w:rFonts w:ascii="Cambria Math" w:eastAsiaTheme="minorEastAsia" w:hAnsi="Cambria Math" w:cs="Times New Roman"/>
+                    </w:rPr>
+                    <m:t>2</m:t>
+                  </m:r>
+                </m:sup>
+              </m:sSup>
+              <m:r>
+                <w:rPr>
+                  <w:rFonts w:ascii="Cambria Math" w:eastAsiaTheme="minorEastAsia" w:hAnsi="Cambria Math" w:cs="Times New Roman"/>
+                </w:rPr>
+                <m:t>V</m:t>
+              </m:r>
+            </m:num>
+            <m:den>
+              <m:r>
+                <w:rPr>
+                  <w:rFonts w:ascii="Cambria Math" w:eastAsiaTheme="minorEastAsia" w:hAnsi="Cambria Math" w:cs="Times New Roman"/>
+                </w:rPr>
+                <m:t>∂</m:t>
+              </m:r>
+              <m:sSup>
+                <m:sSupPr>
+                  <m:ctrlPr>
+                    <w:rPr>
+                      <w:rFonts w:ascii="Cambria Math" w:eastAsiaTheme="minorEastAsia" w:hAnsi="Cambria Math" w:cs="Times New Roman"/>
+                      <w:i/>
+                    </w:rPr>
+                  </m:ctrlPr>
+                </m:sSupPr>
+                <m:e>
+                  <m:r>
+                    <w:rPr>
+                      <w:rFonts w:ascii="Cambria Math" w:eastAsiaTheme="minorEastAsia" w:hAnsi="Cambria Math" w:cs="Times New Roman"/>
+                    </w:rPr>
+                    <m:t>S</m:t>
+                  </m:r>
+                </m:e>
+                <m:sup>
+                  <m:r>
+                    <w:rPr>
+                      <w:rFonts w:ascii="Cambria Math" w:eastAsiaTheme="minorEastAsia" w:hAnsi="Cambria Math" w:cs="Times New Roman"/>
+                    </w:rPr>
+                    <m:t>2</m:t>
+                  </m:r>
+                </m:sup>
+              </m:sSup>
+            </m:den>
+          </m:f>
+          <m:sSup>
+            <m:sSupPr>
+              <m:ctrlPr>
+                <w:rPr>
+                  <w:rFonts w:ascii="Cambria Math" w:eastAsiaTheme="minorEastAsia" w:hAnsi="Cambria Math" w:cs="Times New Roman"/>
+                  <w:i/>
+                </w:rPr>
+              </m:ctrlPr>
+            </m:sSupPr>
+            <m:e>
+              <m:r>
+                <w:rPr>
+                  <w:rFonts w:ascii="Cambria Math" w:eastAsiaTheme="minorEastAsia" w:hAnsi="Cambria Math" w:cs="Times New Roman"/>
+                </w:rPr>
+                <m:t>σ</m:t>
+              </m:r>
+            </m:e>
+            <m:sup>
+              <m:r>
+                <w:rPr>
+                  <w:rFonts w:ascii="Cambria Math" w:eastAsiaTheme="minorEastAsia" w:hAnsi="Cambria Math" w:cs="Times New Roman"/>
+                </w:rPr>
+                <m:t>2</m:t>
+              </m:r>
+            </m:sup>
+          </m:sSup>
+          <m:sSup>
+            <m:sSupPr>
+              <m:ctrlPr>
+                <w:rPr>
+                  <w:rFonts w:ascii="Cambria Math" w:eastAsiaTheme="minorEastAsia" w:hAnsi="Cambria Math" w:cs="Times New Roman"/>
+                  <w:i/>
+                </w:rPr>
+              </m:ctrlPr>
+            </m:sSupPr>
+            <m:e>
+              <m:r>
+                <w:rPr>
+                  <w:rFonts w:ascii="Cambria Math" w:eastAsiaTheme="minorEastAsia" w:hAnsi="Cambria Math" w:cs="Times New Roman"/>
+                </w:rPr>
+                <m:t>S</m:t>
+              </m:r>
+            </m:e>
+            <m:sup>
+              <m:r>
+                <w:rPr>
+                  <w:rFonts w:ascii="Cambria Math" w:eastAsiaTheme="minorEastAsia" w:hAnsi="Cambria Math" w:cs="Times New Roman"/>
+                </w:rPr>
+                <m:t>2</m:t>
+              </m:r>
+            </m:sup>
+          </m:sSup>
+          <m:r>
+            <w:rPr>
+              <w:rFonts w:ascii="Cambria Math" w:eastAsiaTheme="minorEastAsia" w:hAnsi="Cambria Math" w:cs="Times New Roman"/>
+            </w:rPr>
+            <m:t>dt</m:t>
+          </m:r>
+        </m:oMath>
+      </m:oMathPara>
+    </w:p>
+    <w:p>
+      <w:pPr>
+        <w:spacing w:line="276" w:lineRule="auto"/>
+        <w:rPr>
+          <w:rFonts w:ascii="Times New Roman" w:eastAsiaTheme="minorEastAsia" w:hAnsi="Times New Roman" w:cs="Times New Roman"/>
+        </w:rPr>
+      </w:pPr>
+      <w:r>
+        <w:rPr>
+          <w:rFonts w:ascii="Times New Roman" w:eastAsiaTheme="minorEastAsia" w:hAnsi="Times New Roman" w:cs="Times New Roman"/>
+        </w:rPr>
+        <w:t xml:space="preserve">By binomial model, </w:t>
+      </w:r>
+      <w:r>
+        <w:rPr>
+          <w:rFonts w:ascii="Times New Roman" w:eastAsiaTheme="minorEastAsia" w:hAnsi="Times New Roman" w:cs="Times New Roman"/>
+        </w:rPr>
+        <w:t xml:space="preserve">the value of derivative is equal to </w:t>
+      </w:r>
+      <m:oMath>
+        <m:r>
+          <w:rPr>
+            <w:rFonts w:ascii="Cambria Math" w:eastAsiaTheme="minorEastAsia" w:hAnsi="Cambria Math" w:cs="Times New Roman"/>
+          </w:rPr>
+          <m:t>V</m:t>
+        </m:r>
+        <m:d>
+          <m:dPr>
+            <m:ctrlPr>
+              <w:rPr>
+                <w:rFonts w:ascii="Cambria Math" w:eastAsiaTheme="minorEastAsia" w:hAnsi="Cambria Math" w:cs="Times New Roman"/>
+                <w:i/>
+              </w:rPr>
+            </m:ctrlPr>
+          </m:dPr>
+          <m:e>
+            <m:r>
+              <w:rPr>
+                <w:rFonts w:ascii="Cambria Math" w:eastAsiaTheme="minorEastAsia" w:hAnsi="Cambria Math" w:cs="Times New Roman"/>
+              </w:rPr>
+              <m:t>S,t</m:t>
+            </m:r>
+          </m:e>
+        </m:d>
+        <m:r>
+          <w:rPr>
+            <w:rFonts w:ascii="Cambria Math" w:eastAsiaTheme="minorEastAsia" w:hAnsi="Cambria Math" w:cs="Times New Roman"/>
+          </w:rPr>
+          <m:t xml:space="preserve">= </m:t>
+        </m:r>
+        <m:sSup>
+          <m:sSupPr>
+            <m:ctrlPr>
+              <w:rPr>
+                <w:rFonts w:ascii="Cambria Math" w:eastAsiaTheme="minorEastAsia" w:hAnsi="Cambria Math" w:cs="Times New Roman"/>
+                <w:i/>
+              </w:rPr>
+            </m:ctrlPr>
+          </m:sSupPr>
+          <m:e>
+            <m:r>
+              <w:rPr>
+                <w:rFonts w:ascii="Cambria Math" w:eastAsiaTheme="minorEastAsia" w:hAnsi="Cambria Math" w:cs="Times New Roman"/>
+              </w:rPr>
+              <m:t>e</m:t>
+            </m:r>
+          </m:e>
+          <m:sup>
+            <m:r>
+              <w:rPr>
+                <w:rFonts w:ascii="Cambria Math" w:eastAsiaTheme="minorEastAsia" w:hAnsi="Cambria Math" w:cs="Times New Roman"/>
+              </w:rPr>
+              <m:t>-rdt</m:t>
+            </m:r>
+          </m:sup>
+        </m:sSup>
+        <m:r>
+          <w:rPr>
+            <w:rFonts w:ascii="Cambria Math" w:eastAsiaTheme="minorEastAsia" w:hAnsi="Cambria Math" w:cs="Times New Roman"/>
+          </w:rPr>
+          <m:t>(q</m:t>
+        </m:r>
+        <m:sSup>
+          <m:sSupPr>
+            <m:ctrlPr>
+              <w:rPr>
+                <w:rFonts w:ascii="Cambria Math" w:eastAsiaTheme="minorEastAsia" w:hAnsi="Cambria Math" w:cs="Times New Roman"/>
+                <w:i/>
+              </w:rPr>
+            </m:ctrlPr>
+          </m:sSupPr>
+          <m:e>
+            <m:r>
+              <w:rPr>
+                <w:rFonts w:ascii="Cambria Math" w:eastAsiaTheme="minorEastAsia" w:hAnsi="Cambria Math" w:cs="Times New Roman"/>
+              </w:rPr>
+              <m:t>V</m:t>
+            </m:r>
+          </m:e>
+          <m:sup>
+            <m:r>
+              <w:rPr>
+                <w:rFonts w:ascii="Cambria Math" w:eastAsiaTheme="minorEastAsia" w:hAnsi="Cambria Math" w:cs="Times New Roman"/>
+              </w:rPr>
+              <m:t>+</m:t>
+            </m:r>
+          </m:sup>
+        </m:sSup>
+        <m:r>
+          <w:rPr>
+            <w:rFonts w:ascii="Cambria Math" w:eastAsiaTheme="minorEastAsia" w:hAnsi="Cambria Math" w:cs="Times New Roman"/>
+          </w:rPr>
+          <m:t>+</m:t>
+        </m:r>
+        <m:d>
+          <m:dPr>
+            <m:ctrlPr>
+              <w:rPr>
+                <w:rFonts w:ascii="Cambria Math" w:eastAsiaTheme="minorEastAsia" w:hAnsi="Cambria Math" w:cs="Times New Roman"/>
+                <w:i/>
+              </w:rPr>
+            </m:ctrlPr>
+          </m:dPr>
+          <m:e>
+            <m:r>
+              <w:rPr>
+                <w:rFonts w:ascii="Cambria Math" w:eastAsiaTheme="minorEastAsia" w:hAnsi="Cambria Math" w:cs="Times New Roman"/>
+              </w:rPr>
+              <m:t>1-q</m:t>
+            </m:r>
+          </m:e>
+        </m:d>
+        <m:sSup>
+          <m:sSupPr>
+            <m:ctrlPr>
+              <w:rPr>
+                <w:rFonts w:ascii="Cambria Math" w:eastAsiaTheme="minorEastAsia" w:hAnsi="Cambria Math" w:cs="Times New Roman"/>
+                <w:i/>
+              </w:rPr>
+            </m:ctrlPr>
+          </m:sSupPr>
+          <m:e>
+            <m:r>
+              <w:rPr>
+                <w:rFonts w:ascii="Cambria Math" w:eastAsiaTheme="minorEastAsia" w:hAnsi="Cambria Math" w:cs="Times New Roman"/>
+              </w:rPr>
+              <m:t>V</m:t>
+            </m:r>
+          </m:e>
+          <m:sup>
+            <m:r>
+              <w:rPr>
+                <w:rFonts w:ascii="Cambria Math" w:eastAsiaTheme="minorEastAsia" w:hAnsi="Cambria Math" w:cs="Times New Roman"/>
+              </w:rPr>
+              <m:t>-1</m:t>
+            </m:r>
+          </m:sup>
+        </m:sSup>
+        <m:r>
+          <w:rPr>
+            <w:rFonts w:ascii="Cambria Math" w:eastAsiaTheme="minorEastAsia" w:hAnsi="Cambria Math" w:cs="Times New Roman"/>
+          </w:rPr>
+          <m:t>)</m:t>
+        </m:r>
+      </m:oMath>
+      <w:r>
+        <w:rPr>
+          <w:rFonts w:ascii="Times New Roman" w:eastAsiaTheme="minorEastAsia" w:hAnsi="Times New Roman" w:cs="Times New Roman"/>
+        </w:rPr>
+        <w:t xml:space="preserve">, where </w:t>
+      </w:r>
+      <m:oMath>
+        <m:r>
+          <w:rPr>
+            <w:rFonts w:ascii="Cambria Math" w:eastAsiaTheme="minorEastAsia" w:hAnsi="Cambria Math" w:cs="Times New Roman"/>
+          </w:rPr>
+          <m:t>q=</m:t>
+        </m:r>
+        <m:f>
+          <m:fPr>
+            <m:ctrlPr>
+              <w:rPr>
+                <w:rFonts w:ascii="Cambria Math" w:eastAsiaTheme="minorEastAsia" w:hAnsi="Cambria Math" w:cs="Times New Roman"/>
+                <w:i/>
+              </w:rPr>
+            </m:ctrlPr>
+          </m:fPr>
+          <m:num>
+            <m:sSup>
+              <m:sSupPr>
+                <m:ctrlPr>
+                  <w:rPr>
+                    <w:rFonts w:ascii="Cambria Math" w:eastAsiaTheme="minorEastAsia" w:hAnsi="Cambria Math" w:cs="Times New Roman"/>
+                    <w:i/>
+                  </w:rPr>
+                </m:ctrlPr>
+              </m:sSupPr>
+              <m:e>
+                <m:r>
+                  <w:rPr>
+                    <w:rFonts w:ascii="Cambria Math" w:eastAsiaTheme="minorEastAsia" w:hAnsi="Cambria Math" w:cs="Times New Roman"/>
+                  </w:rPr>
+                  <m:t>e</m:t>
+                </m:r>
+              </m:e>
+              <m:sup>
+                <m:r>
+                  <w:rPr>
+                    <w:rFonts w:ascii="Cambria Math" w:eastAsiaTheme="minorEastAsia" w:hAnsi="Cambria Math" w:cs="Times New Roman"/>
+                  </w:rPr>
+                  <m:t>rdt</m:t>
+                </m:r>
+              </m:sup>
+            </m:sSup>
+            <m:r>
+              <w:rPr>
+                <w:rFonts w:ascii="Cambria Math" w:eastAsiaTheme="minorEastAsia" w:hAnsi="Cambria Math" w:cs="Times New Roman"/>
+              </w:rPr>
+              <m:t>-d</m:t>
+            </m:r>
+          </m:num>
+          <m:den>
+            <m:r>
+              <w:rPr>
+                <w:rFonts w:ascii="Cambria Math" w:eastAsiaTheme="minorEastAsia" w:hAnsi="Cambria Math" w:cs="Times New Roman"/>
+              </w:rPr>
+              <m:t>u-d</m:t>
+            </m:r>
+          </m:den>
+        </m:f>
+      </m:oMath>
+      <w:r>
+        <w:rPr>
+          <w:rFonts w:ascii="Times New Roman" w:eastAsiaTheme="minorEastAsia" w:hAnsi="Times New Roman" w:cs="Times New Roman"/>
+        </w:rPr>
+        <w:t>.</w:t>
+      </w:r>
+      <w:r>
+        <w:rPr>
+          <w:rFonts w:ascii="Times New Roman" w:eastAsiaTheme="minorEastAsia" w:hAnsi="Times New Roman" w:cs="Times New Roman"/>
+        </w:rPr>
+        <w:t xml:space="preserve"> Since </w:t>
+      </w:r>
+      <m:oMath>
+        <m:r>
+          <w:rPr>
+            <w:rFonts w:ascii="Cambria Math" w:eastAsiaTheme="minorEastAsia" w:hAnsi="Cambria Math" w:cs="Times New Roman"/>
+          </w:rPr>
+          <m:t>u=1+σ</m:t>
+        </m:r>
+        <m:rad>
+          <m:radPr>
+            <m:degHide m:val="1"/>
+            <m:ctrlPr>
+              <w:rPr>
+                <w:rFonts w:ascii="Cambria Math" w:eastAsiaTheme="minorEastAsia" w:hAnsi="Cambria Math" w:cs="Times New Roman"/>
+                <w:i/>
+              </w:rPr>
+            </m:ctrlPr>
+          </m:radPr>
+          <m:deg/>
+          <m:e>
+            <m:r>
+              <w:rPr>
+                <w:rFonts w:ascii="Cambria Math" w:eastAsiaTheme="minorEastAsia" w:hAnsi="Cambria Math" w:cs="Times New Roman"/>
+              </w:rPr>
+              <m:t>dt</m:t>
+            </m:r>
+          </m:e>
+        </m:rad>
+        <m:r>
+          <w:rPr>
+            <w:rFonts w:ascii="Cambria Math" w:eastAsiaTheme="minorEastAsia" w:hAnsi="Cambria Math" w:cs="Times New Roman"/>
+          </w:rPr>
+          <m:t>, d=1-σ</m:t>
+        </m:r>
+        <m:rad>
+          <m:radPr>
+            <m:degHide m:val="1"/>
+            <m:ctrlPr>
+              <w:rPr>
+                <w:rFonts w:ascii="Cambria Math" w:eastAsiaTheme="minorEastAsia" w:hAnsi="Cambria Math" w:cs="Times New Roman"/>
+                <w:i/>
+              </w:rPr>
+            </m:ctrlPr>
+          </m:radPr>
+          <m:deg/>
+          <m:e>
+            <m:r>
+              <w:rPr>
+                <w:rFonts w:ascii="Cambria Math" w:eastAsiaTheme="minorEastAsia" w:hAnsi="Cambria Math" w:cs="Times New Roman"/>
+              </w:rPr>
+              <m:t>dt</m:t>
+            </m:r>
+          </m:e>
+        </m:rad>
+      </m:oMath>
+      <w:r>
+        <w:rPr>
+          <w:rFonts w:ascii="Times New Roman" w:eastAsiaTheme="minorEastAsia" w:hAnsi="Times New Roman" w:cs="Times New Roman"/>
+        </w:rPr>
+        <w:t xml:space="preserve"> and </w:t>
+      </w:r>
+      <m:oMath>
+        <m:sSup>
+          <m:sSupPr>
+            <m:ctrlPr>
+              <w:rPr>
+                <w:rFonts w:ascii="Cambria Math" w:eastAsiaTheme="minorEastAsia" w:hAnsi="Cambria Math" w:cs="Times New Roman"/>
+                <w:i/>
+              </w:rPr>
+            </m:ctrlPr>
+          </m:sSupPr>
+          <m:e>
+            <m:r>
+              <w:rPr>
+                <w:rFonts w:ascii="Cambria Math" w:eastAsiaTheme="minorEastAsia" w:hAnsi="Cambria Math" w:cs="Times New Roman"/>
+              </w:rPr>
+              <m:t>e</m:t>
+            </m:r>
+          </m:e>
+          <m:sup>
+            <m:r>
+              <w:rPr>
+                <w:rFonts w:ascii="Cambria Math" w:eastAsiaTheme="minorEastAsia" w:hAnsi="Cambria Math" w:cs="Times New Roman"/>
+              </w:rPr>
+              <m:t>rdt</m:t>
+            </m:r>
+          </m:sup>
+        </m:sSup>
+      </m:oMath>
+      <w:r>
+        <w:rPr>
+          <w:rFonts w:ascii="Times New Roman" w:eastAsiaTheme="minorEastAsia" w:hAnsi="Times New Roman" w:cs="Times New Roman"/>
+        </w:rPr>
+        <w:t xml:space="preserve"> can be approximated as </w:t>
+      </w:r>
+      <m:oMath>
+        <m:r>
+          <w:rPr>
+            <w:rFonts w:ascii="Cambria Math" w:eastAsiaTheme="minorEastAsia" w:hAnsi="Cambria Math" w:cs="Times New Roman"/>
+          </w:rPr>
+          <m:t>1+rdt</m:t>
+        </m:r>
+      </m:oMath>
+      <w:r>
+        <w:rPr>
+          <w:rFonts w:ascii="Times New Roman" w:eastAsiaTheme="minorEastAsia" w:hAnsi="Times New Roman" w:cs="Times New Roman"/>
+        </w:rPr>
+        <w:t xml:space="preserve">, </w:t>
+      </w:r>
+      <w:r>
+        <w:rPr>
+          <w:rFonts w:ascii="Times New Roman" w:eastAsiaTheme="minorEastAsia" w:hAnsi="Times New Roman" w:cs="Times New Roman"/>
+        </w:rPr>
+        <w:t xml:space="preserve">the risk-neutral probability </w:t>
+      </w:r>
+      <m:oMath>
+        <m:r>
+          <w:rPr>
+            <w:rFonts w:ascii="Cambria Math" w:eastAsiaTheme="minorEastAsia" w:hAnsi="Cambria Math" w:cs="Times New Roman"/>
+          </w:rPr>
+          <m:t>q</m:t>
+        </m:r>
+      </m:oMath>
+      <w:r>
+        <w:rPr>
+          <w:rFonts w:ascii="Times New Roman" w:eastAsiaTheme="minorEastAsia" w:hAnsi="Times New Roman" w:cs="Times New Roman"/>
+        </w:rPr>
+        <w:t xml:space="preserve"> can be represented as</w:t>
+      </w:r>
+      <w:r>
+        <w:rPr>
+          <w:rFonts w:ascii="Times New Roman" w:eastAsiaTheme="minorEastAsia" w:hAnsi="Times New Roman" w:cs="Times New Roman"/>
+        </w:rPr>
+        <w:t xml:space="preserve"> </w:t>
+      </w:r>
+      <m:oMath>
+        <m:r>
+          <w:rPr>
+            <w:rFonts w:ascii="Cambria Math" w:eastAsiaTheme="minorEastAsia" w:hAnsi="Cambria Math" w:cs="Times New Roman"/>
+          </w:rPr>
+          <m:t>q=</m:t>
+        </m:r>
+        <m:f>
+          <m:fPr>
+            <m:ctrlPr>
+              <w:rPr>
+                <w:rFonts w:ascii="Cambria Math" w:eastAsiaTheme="minorEastAsia" w:hAnsi="Cambria Math" w:cs="Times New Roman"/>
+                <w:i/>
+              </w:rPr>
+            </m:ctrlPr>
+          </m:fPr>
+          <m:num>
+            <m:r>
+              <w:rPr>
+                <w:rFonts w:ascii="Cambria Math" w:eastAsiaTheme="minorEastAsia" w:hAnsi="Cambria Math" w:cs="Times New Roman"/>
+              </w:rPr>
+              <m:t>1+rdt-1+σ</m:t>
+            </m:r>
+            <m:rad>
+              <m:radPr>
+                <m:degHide m:val="1"/>
+                <m:ctrlPr>
+                  <w:rPr>
+                    <w:rFonts w:ascii="Cambria Math" w:eastAsiaTheme="minorEastAsia" w:hAnsi="Cambria Math" w:cs="Times New Roman"/>
+                    <w:i/>
+                  </w:rPr>
+                </m:ctrlPr>
+              </m:radPr>
+              <m:deg/>
+              <m:e>
+                <m:r>
+                  <w:rPr>
+                    <w:rFonts w:ascii="Cambria Math" w:eastAsiaTheme="minorEastAsia" w:hAnsi="Cambria Math" w:cs="Times New Roman"/>
+                  </w:rPr>
+                  <m:t>dt</m:t>
+                </m:r>
+              </m:e>
+            </m:rad>
+          </m:num>
+          <m:den>
+            <m:r>
+              <w:rPr>
+                <w:rFonts w:ascii="Cambria Math" w:eastAsiaTheme="minorEastAsia" w:hAnsi="Cambria Math" w:cs="Times New Roman"/>
+              </w:rPr>
+              <m:t>2σ</m:t>
+            </m:r>
+            <m:rad>
+              <m:radPr>
+                <m:degHide m:val="1"/>
+                <m:ctrlPr>
+                  <w:rPr>
+                    <w:rFonts w:ascii="Cambria Math" w:eastAsiaTheme="minorEastAsia" w:hAnsi="Cambria Math" w:cs="Times New Roman"/>
+                    <w:i/>
+                  </w:rPr>
+                </m:ctrlPr>
+              </m:radPr>
+              <m:deg/>
+              <m:e>
+                <m:r>
+                  <w:rPr>
+                    <w:rFonts w:ascii="Cambria Math" w:eastAsiaTheme="minorEastAsia" w:hAnsi="Cambria Math" w:cs="Times New Roman"/>
+                  </w:rPr>
+                  <m:t>dt</m:t>
+                </m:r>
+              </m:e>
+            </m:rad>
+          </m:den>
+        </m:f>
+        <m:r>
+          <w:rPr>
+            <w:rFonts w:ascii="Cambria Math" w:eastAsiaTheme="minorEastAsia" w:hAnsi="Cambria Math" w:cs="Times New Roman"/>
+          </w:rPr>
+          <m:t>=</m:t>
+        </m:r>
+        <m:f>
+          <m:fPr>
+            <m:ctrlPr>
+              <w:rPr>
+                <w:rFonts w:ascii="Cambria Math" w:eastAsiaTheme="minorEastAsia" w:hAnsi="Cambria Math" w:cs="Times New Roman"/>
+                <w:i/>
+              </w:rPr>
+            </m:ctrlPr>
+          </m:fPr>
+          <m:num>
+            <m:r>
+              <w:rPr>
+                <w:rFonts w:ascii="Cambria Math" w:eastAsiaTheme="minorEastAsia" w:hAnsi="Cambria Math" w:cs="Times New Roman"/>
+              </w:rPr>
+              <m:t>rdt</m:t>
+            </m:r>
+          </m:num>
+          <m:den>
+            <m:r>
+              <w:rPr>
+                <w:rFonts w:ascii="Cambria Math" w:eastAsiaTheme="minorEastAsia" w:hAnsi="Cambria Math" w:cs="Times New Roman"/>
+              </w:rPr>
+              <m:t>2σ</m:t>
+            </m:r>
+            <m:rad>
+              <m:radPr>
+                <m:degHide m:val="1"/>
+                <m:ctrlPr>
+                  <w:rPr>
+                    <w:rFonts w:ascii="Cambria Math" w:eastAsiaTheme="minorEastAsia" w:hAnsi="Cambria Math" w:cs="Times New Roman"/>
+                    <w:i/>
+                  </w:rPr>
+                </m:ctrlPr>
+              </m:radPr>
+              <m:deg/>
+              <m:e>
+                <m:r>
+                  <w:rPr>
+                    <w:rFonts w:ascii="Cambria Math" w:eastAsiaTheme="minorEastAsia" w:hAnsi="Cambria Math" w:cs="Times New Roman"/>
+                  </w:rPr>
+                  <m:t>dt</m:t>
+                </m:r>
+              </m:e>
+            </m:rad>
+          </m:den>
+        </m:f>
+        <m:r>
+          <w:rPr>
+            <w:rFonts w:ascii="Cambria Math" w:eastAsiaTheme="minorEastAsia" w:hAnsi="Cambria Math" w:cs="Times New Roman"/>
+          </w:rPr>
+          <m:t>+</m:t>
+        </m:r>
+        <m:f>
+          <m:fPr>
+            <m:ctrlPr>
+              <w:rPr>
+                <w:rFonts w:ascii="Cambria Math" w:eastAsiaTheme="minorEastAsia" w:hAnsi="Cambria Math" w:cs="Times New Roman"/>
+                <w:i/>
+              </w:rPr>
+            </m:ctrlPr>
+          </m:fPr>
+          <m:num>
+            <m:r>
+              <w:rPr>
+                <w:rFonts w:ascii="Cambria Math" w:eastAsiaTheme="minorEastAsia" w:hAnsi="Cambria Math" w:cs="Times New Roman"/>
+              </w:rPr>
+              <m:t>1</m:t>
+            </m:r>
+          </m:num>
+          <m:den>
+            <m:r>
+              <w:rPr>
+                <w:rFonts w:ascii="Cambria Math" w:eastAsiaTheme="minorEastAsia" w:hAnsi="Cambria Math" w:cs="Times New Roman"/>
+              </w:rPr>
+              <m:t>2</m:t>
+            </m:r>
+          </m:den>
+        </m:f>
+      </m:oMath>
+      <w:r>
+        <w:rPr>
+          <w:rFonts w:ascii="Times New Roman" w:eastAsiaTheme="minorEastAsia" w:hAnsi="Times New Roman" w:cs="Times New Roman"/>
+        </w:rPr>
+        <w:t>.</w:t>
+      </w:r>
+      <w:r>
+        <w:rPr>
+          <w:rFonts w:ascii="Times New Roman" w:eastAsiaTheme="minorEastAsia" w:hAnsi="Times New Roman" w:cs="Times New Roman"/>
+        </w:rPr>
+        <w:t xml:space="preserve"> </w:t>
+      </w:r>
+      <w:r>
+        <w:rPr>
+          <w:rFonts w:ascii="Times New Roman" w:eastAsiaTheme="minorEastAsia" w:hAnsi="Times New Roman" w:cs="Times New Roman"/>
+        </w:rPr>
+        <w:t xml:space="preserve">Combining the results, </w:t>
+      </w:r>
+      <w:r>
+        <w:rPr>
+          <w:rFonts w:ascii="Times New Roman" w:eastAsiaTheme="minorEastAsia" w:hAnsi="Times New Roman" w:cs="Times New Roman"/>
+        </w:rPr>
+        <w:t xml:space="preserve">we can </w:t>
+      </w:r>
+      <w:r>
+        <w:rPr>
+          <w:rFonts w:ascii="Times New Roman" w:eastAsiaTheme="minorEastAsia" w:hAnsi="Times New Roman" w:cs="Times New Roman"/>
+        </w:rPr>
+        <w:t xml:space="preserve">derive </w:t>
+      </w:r>
+      <w:r>
+        <w:rPr>
+          <w:rFonts w:ascii="Times New Roman" w:eastAsiaTheme="minorEastAsia" w:hAnsi="Times New Roman" w:cs="Times New Roman"/>
+        </w:rPr>
+        <w:t>the equation follows.</w:t>
+      </w:r>
+    </w:p>
+    <w:p>
+      <w:pPr>
+        <w:spacing w:line="276" w:lineRule="auto"/>
+        <w:rPr>
+          <w:rFonts w:ascii="Times New Roman" w:eastAsiaTheme="minorEastAsia" w:hAnsi="Times New Roman" w:cs="Times New Roman"/>
+        </w:rPr>
+      </w:pPr>
+    </w:p>
+    <w:p>
+      <w:pPr>
+        <w:spacing w:line="276" w:lineRule="auto"/>
+        <w:rPr>
+          <w:rFonts w:ascii="Times New Roman" w:eastAsiaTheme="minorEastAsia" w:hAnsi="Times New Roman" w:cs="Times New Roman"/>
+        </w:rPr>
+      </w:pPr>
+      <m:oMathPara>
+        <m:oMath>
+          <m:r>
+            <w:rPr>
+              <w:rFonts w:ascii="Cambria Math" w:eastAsiaTheme="minorEastAsia" w:hAnsi="Cambria Math" w:cs="Times New Roman"/>
+            </w:rPr>
+            <m:t>(1+rdt)</m:t>
+          </m:r>
+          <m:r>
+            <w:rPr>
+              <w:rFonts w:ascii="Cambria Math" w:eastAsiaTheme="minorEastAsia" w:hAnsi="Cambria Math" w:cs="Times New Roman"/>
+            </w:rPr>
+            <m:t>V=</m:t>
+          </m:r>
+          <m:r>
+            <w:rPr>
+              <w:rFonts w:ascii="Cambria Math" w:eastAsiaTheme="minorEastAsia" w:hAnsi="Cambria Math" w:cs="Times New Roman"/>
+            </w:rPr>
+            <m:t>V+</m:t>
+          </m:r>
+          <m:f>
+            <m:fPr>
+              <m:ctrlPr>
+                <w:rPr>
+                  <w:rFonts w:ascii="Cambria Math" w:eastAsiaTheme="minorEastAsia" w:hAnsi="Cambria Math" w:cs="Times New Roman"/>
+                  <w:i/>
+                </w:rPr>
+              </m:ctrlPr>
+            </m:fPr>
+            <m:num>
+              <m:r>
+                <w:rPr>
+                  <w:rFonts w:ascii="Cambria Math" w:eastAsiaTheme="minorEastAsia" w:hAnsi="Cambria Math" w:cs="Times New Roman"/>
+                </w:rPr>
+                <m:t>∂V</m:t>
+              </m:r>
+            </m:num>
+            <m:den>
+              <m:r>
+                <w:rPr>
+                  <w:rFonts w:ascii="Cambria Math" w:eastAsiaTheme="minorEastAsia" w:hAnsi="Cambria Math" w:cs="Times New Roman"/>
+                </w:rPr>
+                <m:t>∂t</m:t>
+              </m:r>
+            </m:den>
+          </m:f>
+          <m:r>
+            <w:rPr>
+              <w:rFonts w:ascii="Cambria Math" w:eastAsiaTheme="minorEastAsia" w:hAnsi="Cambria Math" w:cs="Times New Roman"/>
+            </w:rPr>
+            <m:t>dt+</m:t>
+          </m:r>
+          <m:f>
+            <m:fPr>
+              <m:ctrlPr>
+                <w:rPr>
+                  <w:rFonts w:ascii="Cambria Math" w:eastAsiaTheme="minorEastAsia" w:hAnsi="Cambria Math" w:cs="Times New Roman"/>
+                  <w:i/>
+                </w:rPr>
+              </m:ctrlPr>
+            </m:fPr>
+            <m:num>
+              <m:r>
+                <w:rPr>
+                  <w:rFonts w:ascii="Cambria Math" w:eastAsiaTheme="minorEastAsia" w:hAnsi="Cambria Math" w:cs="Times New Roman"/>
+                </w:rPr>
+                <m:t>1</m:t>
+              </m:r>
+            </m:num>
+            <m:den>
+              <m:r>
+                <w:rPr>
+                  <w:rFonts w:ascii="Cambria Math" w:eastAsiaTheme="minorEastAsia" w:hAnsi="Cambria Math" w:cs="Times New Roman"/>
+                </w:rPr>
+                <m:t>2</m:t>
+              </m:r>
+            </m:den>
+          </m:f>
+          <m:sSup>
+            <m:sSupPr>
+              <m:ctrlPr>
+                <w:rPr>
+                  <w:rFonts w:ascii="Cambria Math" w:eastAsiaTheme="minorEastAsia" w:hAnsi="Cambria Math" w:cs="Times New Roman"/>
+                  <w:i/>
+                </w:rPr>
+              </m:ctrlPr>
+            </m:sSupPr>
+            <m:e>
+              <m:r>
+                <w:rPr>
+                  <w:rFonts w:ascii="Cambria Math" w:eastAsiaTheme="minorEastAsia" w:hAnsi="Cambria Math" w:cs="Times New Roman"/>
+                </w:rPr>
+                <m:t>σ</m:t>
+              </m:r>
+            </m:e>
+            <m:sup>
+              <m:r>
+                <w:rPr>
+                  <w:rFonts w:ascii="Cambria Math" w:eastAsiaTheme="minorEastAsia" w:hAnsi="Cambria Math" w:cs="Times New Roman"/>
+                </w:rPr>
+                <m:t>2</m:t>
+              </m:r>
+            </m:sup>
+          </m:sSup>
+          <m:sSup>
+            <m:sSupPr>
+              <m:ctrlPr>
+                <w:rPr>
+                  <w:rFonts w:ascii="Cambria Math" w:eastAsiaTheme="minorEastAsia" w:hAnsi="Cambria Math" w:cs="Times New Roman"/>
+                  <w:i/>
+                </w:rPr>
+              </m:ctrlPr>
+            </m:sSupPr>
+            <m:e>
+              <m:r>
+                <w:rPr>
+                  <w:rFonts w:ascii="Cambria Math" w:eastAsiaTheme="minorEastAsia" w:hAnsi="Cambria Math" w:cs="Times New Roman"/>
+                </w:rPr>
+                <m:t>S</m:t>
+              </m:r>
+            </m:e>
+            <m:sup>
+              <m:r>
+                <w:rPr>
+                  <w:rFonts w:ascii="Cambria Math" w:eastAsiaTheme="minorEastAsia" w:hAnsi="Cambria Math" w:cs="Times New Roman"/>
+                </w:rPr>
+                <m:t>2</m:t>
+              </m:r>
+            </m:sup>
+          </m:sSup>
+          <m:f>
+            <m:fPr>
+              <m:ctrlPr>
+                <w:rPr>
+                  <w:rFonts w:ascii="Cambria Math" w:eastAsiaTheme="minorEastAsia" w:hAnsi="Cambria Math" w:cs="Times New Roman"/>
+                  <w:i/>
+                </w:rPr>
+              </m:ctrlPr>
+            </m:fPr>
+            <m:num>
+              <m:sSup>
+                <m:sSupPr>
+                  <m:ctrlPr>
+                    <w:rPr>
+                      <w:rFonts w:ascii="Cambria Math" w:eastAsiaTheme="minorEastAsia" w:hAnsi="Cambria Math" w:cs="Times New Roman"/>
+                      <w:i/>
+                    </w:rPr>
+                  </m:ctrlPr>
+                </m:sSupPr>
+                <m:e>
+                  <m:r>
+                    <w:rPr>
+                      <w:rFonts w:ascii="Cambria Math" w:eastAsiaTheme="minorEastAsia" w:hAnsi="Cambria Math" w:cs="Times New Roman"/>
+                    </w:rPr>
+                    <m:t>∂</m:t>
+                  </m:r>
+                </m:e>
+                <m:sup>
+                  <m:r>
+                    <w:rPr>
+                      <w:rFonts w:ascii="Cambria Math" w:eastAsiaTheme="minorEastAsia" w:hAnsi="Cambria Math" w:cs="Times New Roman"/>
+                    </w:rPr>
+                    <m:t>2</m:t>
+                  </m:r>
+                </m:sup>
+              </m:sSup>
+              <m:r>
+                <w:rPr>
+                  <w:rFonts w:ascii="Cambria Math" w:eastAsiaTheme="minorEastAsia" w:hAnsi="Cambria Math" w:cs="Times New Roman"/>
+                </w:rPr>
+                <m:t>V</m:t>
+              </m:r>
+            </m:num>
+            <m:den>
+              <m:r>
+                <w:rPr>
+                  <w:rFonts w:ascii="Cambria Math" w:eastAsiaTheme="minorEastAsia" w:hAnsi="Cambria Math" w:cs="Times New Roman"/>
+                </w:rPr>
+                <m:t>∂</m:t>
+              </m:r>
+              <m:sSup>
+                <m:sSupPr>
+                  <m:ctrlPr>
+                    <w:rPr>
+                      <w:rFonts w:ascii="Cambria Math" w:eastAsiaTheme="minorEastAsia" w:hAnsi="Cambria Math" w:cs="Times New Roman"/>
+                      <w:i/>
+                    </w:rPr>
+                  </m:ctrlPr>
+                </m:sSupPr>
+                <m:e>
+                  <m:r>
+                    <w:rPr>
+                      <w:rFonts w:ascii="Cambria Math" w:eastAsiaTheme="minorEastAsia" w:hAnsi="Cambria Math" w:cs="Times New Roman"/>
+                    </w:rPr>
+                    <m:t>S</m:t>
+                  </m:r>
+                </m:e>
+                <m:sup>
+                  <m:r>
+                    <w:rPr>
+                      <w:rFonts w:ascii="Cambria Math" w:eastAsiaTheme="minorEastAsia" w:hAnsi="Cambria Math" w:cs="Times New Roman"/>
+                    </w:rPr>
+                    <m:t>2</m:t>
+                  </m:r>
+                </m:sup>
+              </m:sSup>
+            </m:den>
+          </m:f>
+          <m:r>
+            <w:rPr>
+              <w:rFonts w:ascii="Cambria Math" w:eastAsiaTheme="minorEastAsia" w:hAnsi="Cambria Math" w:cs="Times New Roman"/>
+            </w:rPr>
+            <m:t>dt+</m:t>
+          </m:r>
+          <m:d>
+            <m:dPr>
+              <m:ctrlPr>
+                <w:rPr>
+                  <w:rFonts w:ascii="Cambria Math" w:eastAsiaTheme="minorEastAsia" w:hAnsi="Cambria Math" w:cs="Times New Roman"/>
+                  <w:i/>
+                </w:rPr>
+              </m:ctrlPr>
+            </m:dPr>
+            <m:e>
+              <m:r>
+                <w:rPr>
+                  <w:rFonts w:ascii="Cambria Math" w:eastAsiaTheme="minorEastAsia" w:hAnsi="Cambria Math" w:cs="Times New Roman"/>
+                </w:rPr>
+                <m:t>2q-1</m:t>
+              </m:r>
+            </m:e>
+          </m:d>
+          <m:f>
+            <m:fPr>
+              <m:ctrlPr>
+                <w:rPr>
+                  <w:rFonts w:ascii="Cambria Math" w:eastAsiaTheme="minorEastAsia" w:hAnsi="Cambria Math" w:cs="Times New Roman"/>
+                  <w:i/>
+                </w:rPr>
+              </m:ctrlPr>
+            </m:fPr>
+            <m:num>
+              <m:r>
+                <w:rPr>
+                  <w:rFonts w:ascii="Cambria Math" w:eastAsiaTheme="minorEastAsia" w:hAnsi="Cambria Math" w:cs="Times New Roman"/>
+                </w:rPr>
+                <m:t>∂V</m:t>
+              </m:r>
+            </m:num>
+            <m:den>
+              <m:r>
+                <w:rPr>
+                  <w:rFonts w:ascii="Cambria Math" w:eastAsiaTheme="minorEastAsia" w:hAnsi="Cambria Math" w:cs="Times New Roman"/>
+                </w:rPr>
+                <m:t>∂S</m:t>
+              </m:r>
+            </m:den>
+          </m:f>
+          <m:r>
+            <w:rPr>
+              <w:rFonts w:ascii="Cambria Math" w:eastAsiaTheme="minorEastAsia" w:hAnsi="Cambria Math" w:cs="Times New Roman"/>
+            </w:rPr>
+            <m:t>Sσ</m:t>
+          </m:r>
+          <m:rad>
+            <m:radPr>
+              <m:degHide m:val="1"/>
+              <m:ctrlPr>
+                <w:rPr>
+                  <w:rFonts w:ascii="Cambria Math" w:eastAsiaTheme="minorEastAsia" w:hAnsi="Cambria Math" w:cs="Times New Roman"/>
+                  <w:i/>
+                </w:rPr>
+              </m:ctrlPr>
+            </m:radPr>
+            <m:deg/>
+            <m:e>
+              <m:r>
+                <w:rPr>
+                  <w:rFonts w:ascii="Cambria Math" w:eastAsiaTheme="minorEastAsia" w:hAnsi="Cambria Math" w:cs="Times New Roman"/>
+                </w:rPr>
+                <m:t>dt</m:t>
+              </m:r>
+            </m:e>
+          </m:rad>
+        </m:oMath>
+      </m:oMathPara>
+    </w:p>
+    <w:p>
+      <w:pPr>
+        <w:spacing w:line="276" w:lineRule="auto"/>
+        <w:rPr>
+          <w:rFonts w:ascii="Times New Roman" w:eastAsiaTheme="minorEastAsia" w:hAnsi="Times New Roman" w:cs="Times New Roman"/>
+        </w:rPr>
+      </w:pPr>
+      <m:oMathPara>
+        <m:oMath>
+          <m:r>
+            <w:rPr>
+              <w:rFonts w:ascii="Cambria Math" w:eastAsiaTheme="minorEastAsia" w:hAnsi="Cambria Math" w:cs="Times New Roman"/>
+            </w:rPr>
+            <m:t>=</m:t>
+          </m:r>
+          <m:r>
+            <w:rPr>
+              <w:rFonts w:ascii="Cambria Math" w:eastAsiaTheme="minorEastAsia" w:hAnsi="Cambria Math" w:cs="Times New Roman"/>
+            </w:rPr>
+            <m:t>V+</m:t>
+          </m:r>
+          <m:f>
+            <m:fPr>
+              <m:ctrlPr>
+                <w:rPr>
+                  <w:rFonts w:ascii="Cambria Math" w:eastAsiaTheme="minorEastAsia" w:hAnsi="Cambria Math" w:cs="Times New Roman"/>
+                  <w:i/>
+                </w:rPr>
+              </m:ctrlPr>
+            </m:fPr>
+            <m:num>
+              <m:r>
+                <w:rPr>
+                  <w:rFonts w:ascii="Cambria Math" w:eastAsiaTheme="minorEastAsia" w:hAnsi="Cambria Math" w:cs="Times New Roman"/>
+                </w:rPr>
+                <m:t>∂V</m:t>
+              </m:r>
+            </m:num>
+            <m:den>
+              <m:r>
+                <w:rPr>
+                  <w:rFonts w:ascii="Cambria Math" w:eastAsiaTheme="minorEastAsia" w:hAnsi="Cambria Math" w:cs="Times New Roman"/>
+                </w:rPr>
+                <m:t>∂t</m:t>
+              </m:r>
+            </m:den>
+          </m:f>
+          <m:r>
+            <w:rPr>
+              <w:rFonts w:ascii="Cambria Math" w:eastAsiaTheme="minorEastAsia" w:hAnsi="Cambria Math" w:cs="Times New Roman"/>
+            </w:rPr>
+            <m:t>dt+</m:t>
+          </m:r>
+          <m:f>
+            <m:fPr>
+              <m:ctrlPr>
+                <w:rPr>
+                  <w:rFonts w:ascii="Cambria Math" w:eastAsiaTheme="minorEastAsia" w:hAnsi="Cambria Math" w:cs="Times New Roman"/>
+                  <w:i/>
+                </w:rPr>
+              </m:ctrlPr>
+            </m:fPr>
+            <m:num>
+              <m:r>
+                <w:rPr>
+                  <w:rFonts w:ascii="Cambria Math" w:eastAsiaTheme="minorEastAsia" w:hAnsi="Cambria Math" w:cs="Times New Roman"/>
+                </w:rPr>
+                <m:t>1</m:t>
+              </m:r>
+            </m:num>
+            <m:den>
+              <m:r>
+                <w:rPr>
+                  <w:rFonts w:ascii="Cambria Math" w:eastAsiaTheme="minorEastAsia" w:hAnsi="Cambria Math" w:cs="Times New Roman"/>
+                </w:rPr>
+                <m:t>2</m:t>
+              </m:r>
+            </m:den>
+          </m:f>
+          <m:sSup>
+            <m:sSupPr>
+              <m:ctrlPr>
+                <w:rPr>
+                  <w:rFonts w:ascii="Cambria Math" w:eastAsiaTheme="minorEastAsia" w:hAnsi="Cambria Math" w:cs="Times New Roman"/>
+                  <w:i/>
+                </w:rPr>
+              </m:ctrlPr>
+            </m:sSupPr>
+            <m:e>
+              <m:r>
+                <w:rPr>
+                  <w:rFonts w:ascii="Cambria Math" w:eastAsiaTheme="minorEastAsia" w:hAnsi="Cambria Math" w:cs="Times New Roman"/>
+                </w:rPr>
+                <m:t>σ</m:t>
+              </m:r>
+            </m:e>
+            <m:sup>
+              <m:r>
+                <w:rPr>
+                  <w:rFonts w:ascii="Cambria Math" w:eastAsiaTheme="minorEastAsia" w:hAnsi="Cambria Math" w:cs="Times New Roman"/>
+                </w:rPr>
+                <m:t>2</m:t>
+              </m:r>
+            </m:sup>
+          </m:sSup>
+          <m:sSup>
+            <m:sSupPr>
+              <m:ctrlPr>
+                <w:rPr>
+                  <w:rFonts w:ascii="Cambria Math" w:eastAsiaTheme="minorEastAsia" w:hAnsi="Cambria Math" w:cs="Times New Roman"/>
+                  <w:i/>
+                </w:rPr>
+              </m:ctrlPr>
+            </m:sSupPr>
+            <m:e>
+              <m:r>
+                <w:rPr>
+                  <w:rFonts w:ascii="Cambria Math" w:eastAsiaTheme="minorEastAsia" w:hAnsi="Cambria Math" w:cs="Times New Roman"/>
+                </w:rPr>
+                <m:t>S</m:t>
+              </m:r>
+            </m:e>
+            <m:sup>
+              <m:r>
+                <w:rPr>
+                  <w:rFonts w:ascii="Cambria Math" w:eastAsiaTheme="minorEastAsia" w:hAnsi="Cambria Math" w:cs="Times New Roman"/>
+                </w:rPr>
+                <m:t>2</m:t>
+              </m:r>
+            </m:sup>
+          </m:sSup>
+          <m:f>
+            <m:fPr>
+              <m:ctrlPr>
+                <w:rPr>
+                  <w:rFonts w:ascii="Cambria Math" w:eastAsiaTheme="minorEastAsia" w:hAnsi="Cambria Math" w:cs="Times New Roman"/>
+                  <w:i/>
+                </w:rPr>
+              </m:ctrlPr>
+            </m:fPr>
+            <m:num>
+              <m:sSup>
+                <m:sSupPr>
+                  <m:ctrlPr>
+                    <w:rPr>
+                      <w:rFonts w:ascii="Cambria Math" w:eastAsiaTheme="minorEastAsia" w:hAnsi="Cambria Math" w:cs="Times New Roman"/>
+                      <w:i/>
+                    </w:rPr>
+                  </m:ctrlPr>
+                </m:sSupPr>
+                <m:e>
+                  <m:r>
+                    <w:rPr>
+                      <w:rFonts w:ascii="Cambria Math" w:eastAsiaTheme="minorEastAsia" w:hAnsi="Cambria Math" w:cs="Times New Roman"/>
+                    </w:rPr>
+                    <m:t>∂</m:t>
+                  </m:r>
+                </m:e>
+                <m:sup>
+                  <m:r>
+                    <w:rPr>
+                      <w:rFonts w:ascii="Cambria Math" w:eastAsiaTheme="minorEastAsia" w:hAnsi="Cambria Math" w:cs="Times New Roman"/>
+                    </w:rPr>
+                    <m:t>2</m:t>
+                  </m:r>
+                </m:sup>
+              </m:sSup>
+              <m:r>
+                <w:rPr>
+                  <w:rFonts w:ascii="Cambria Math" w:eastAsiaTheme="minorEastAsia" w:hAnsi="Cambria Math" w:cs="Times New Roman"/>
+                </w:rPr>
+                <m:t>V</m:t>
+              </m:r>
+            </m:num>
+            <m:den>
+              <m:r>
+                <w:rPr>
+                  <w:rFonts w:ascii="Cambria Math" w:eastAsiaTheme="minorEastAsia" w:hAnsi="Cambria Math" w:cs="Times New Roman"/>
+                </w:rPr>
+                <m:t>∂</m:t>
+              </m:r>
+              <m:sSup>
+                <m:sSupPr>
+                  <m:ctrlPr>
+                    <w:rPr>
+                      <w:rFonts w:ascii="Cambria Math" w:eastAsiaTheme="minorEastAsia" w:hAnsi="Cambria Math" w:cs="Times New Roman"/>
+                      <w:i/>
+                    </w:rPr>
+                  </m:ctrlPr>
+                </m:sSupPr>
+                <m:e>
+                  <m:r>
+                    <w:rPr>
+                      <w:rFonts w:ascii="Cambria Math" w:eastAsiaTheme="minorEastAsia" w:hAnsi="Cambria Math" w:cs="Times New Roman"/>
+                    </w:rPr>
+                    <m:t>S</m:t>
+                  </m:r>
+                </m:e>
+                <m:sup>
+                  <m:r>
+                    <w:rPr>
+                      <w:rFonts w:ascii="Cambria Math" w:eastAsiaTheme="minorEastAsia" w:hAnsi="Cambria Math" w:cs="Times New Roman"/>
+                    </w:rPr>
+                    <m:t>2</m:t>
+                  </m:r>
+                </m:sup>
+              </m:sSup>
+            </m:den>
+          </m:f>
+          <m:r>
+            <w:rPr>
+              <w:rFonts w:ascii="Cambria Math" w:eastAsiaTheme="minorEastAsia" w:hAnsi="Cambria Math" w:cs="Times New Roman"/>
+            </w:rPr>
+            <m:t>dt</m:t>
+          </m:r>
+          <m:r>
+            <w:rPr>
+              <w:rFonts w:ascii="Cambria Math" w:eastAsiaTheme="minorEastAsia" w:hAnsi="Cambria Math" w:cs="Times New Roman"/>
+            </w:rPr>
+            <m:t>+</m:t>
+          </m:r>
+          <m:r>
+            <w:rPr>
+              <w:rFonts w:ascii="Cambria Math" w:eastAsiaTheme="minorEastAsia" w:hAnsi="Cambria Math" w:cs="Times New Roman"/>
+            </w:rPr>
+            <m:t>rS</m:t>
+          </m:r>
+          <m:f>
+            <m:fPr>
+              <m:ctrlPr>
+                <w:rPr>
+                  <w:rFonts w:ascii="Cambria Math" w:eastAsiaTheme="minorEastAsia" w:hAnsi="Cambria Math" w:cs="Times New Roman"/>
+                  <w:i/>
+                </w:rPr>
+              </m:ctrlPr>
+            </m:fPr>
+            <m:num>
+              <m:r>
+                <w:rPr>
+                  <w:rFonts w:ascii="Cambria Math" w:eastAsiaTheme="minorEastAsia" w:hAnsi="Cambria Math" w:cs="Times New Roman"/>
+                </w:rPr>
+                <m:t>∂V</m:t>
+              </m:r>
+            </m:num>
+            <m:den>
+              <m:r>
+                <w:rPr>
+                  <w:rFonts w:ascii="Cambria Math" w:eastAsiaTheme="minorEastAsia" w:hAnsi="Cambria Math" w:cs="Times New Roman"/>
+                </w:rPr>
+                <m:t>∂S</m:t>
+              </m:r>
+            </m:den>
+          </m:f>
+          <m:r>
+            <w:rPr>
+              <w:rFonts w:ascii="Cambria Math" w:eastAsiaTheme="minorEastAsia" w:hAnsi="Cambria Math" w:cs="Times New Roman"/>
+            </w:rPr>
+            <m:t>dt</m:t>
+          </m:r>
+        </m:oMath>
+      </m:oMathPara>
+    </w:p>
+    <w:p>
+      <w:pPr>
+        <w:spacing w:line="276" w:lineRule="auto"/>
+        <w:rPr>
+          <w:rFonts w:ascii="Times New Roman" w:eastAsiaTheme="minorEastAsia" w:hAnsi="Times New Roman" w:cs="Times New Roman"/>
+        </w:rPr>
+      </w:pPr>
+    </w:p>
+    <w:p>
+      <w:pPr>
+        <w:spacing w:line="276" w:lineRule="auto"/>
+        <w:rPr>
+          <w:rFonts w:ascii="Times New Roman" w:eastAsiaTheme="minorEastAsia" w:hAnsi="Times New Roman" w:cs="Times New Roman"/>
+        </w:rPr>
+      </w:pPr>
+      <w:r>
+        <w:rPr>
+          <w:rFonts w:ascii="Times New Roman" w:eastAsiaTheme="minorEastAsia" w:hAnsi="Times New Roman" w:cs="Times New Roman"/>
+        </w:rPr>
+        <w:t>By s</w:t>
+      </w:r>
+      <w:r>
+        <w:rPr>
+          <w:rFonts w:ascii="Times New Roman" w:eastAsiaTheme="minorEastAsia" w:hAnsi="Times New Roman" w:cs="Times New Roman"/>
+        </w:rPr>
+        <w:t xml:space="preserve">ubtracting </w:t>
+      </w:r>
+      <m:oMath>
+        <m:r>
+          <w:rPr>
+            <w:rFonts w:ascii="Cambria Math" w:eastAsiaTheme="minorEastAsia" w:hAnsi="Cambria Math" w:cs="Times New Roman"/>
+          </w:rPr>
+          <m:t>V</m:t>
+        </m:r>
+      </m:oMath>
+      <w:r>
+        <w:rPr>
+          <w:rFonts w:ascii="Times New Roman" w:eastAsiaTheme="minorEastAsia" w:hAnsi="Times New Roman" w:cs="Times New Roman"/>
+        </w:rPr>
+        <w:t xml:space="preserve"> and dividing by </w:t>
+      </w:r>
+      <m:oMath>
+        <m:r>
+          <w:rPr>
+            <w:rFonts w:ascii="Cambria Math" w:eastAsiaTheme="minorEastAsia" w:hAnsi="Cambria Math" w:cs="Times New Roman"/>
+          </w:rPr>
+          <m:t>dt</m:t>
+        </m:r>
+      </m:oMath>
+      <w:r>
+        <w:rPr>
+          <w:rFonts w:ascii="Times New Roman" w:eastAsiaTheme="minorEastAsia" w:hAnsi="Times New Roman" w:cs="Times New Roman"/>
+        </w:rPr>
+        <w:t xml:space="preserve"> to both sides and rearranging, we can obtain the desired result below.</w:t>
+      </w:r>
+    </w:p>
+    <w:p>
+      <w:pPr>
+        <w:spacing w:line="276" w:lineRule="auto"/>
+        <w:rPr>
+          <w:rFonts w:ascii="Times New Roman" w:eastAsiaTheme="minorEastAsia" w:hAnsi="Times New Roman" w:cs="Times New Roman"/>
+        </w:rPr>
+      </w:pPr>
+    </w:p>
+    <w:p>
+      <w:pPr>
+        <w:spacing w:line="276" w:lineRule="auto"/>
+        <w:rPr>
+          <w:rFonts w:ascii="Times New Roman" w:eastAsiaTheme="minorEastAsia" w:hAnsi="Times New Roman" w:cs="Times New Roman"/>
+        </w:rPr>
+      </w:pPr>
+      <m:oMathPara>
+        <m:oMath>
+          <m:f>
+            <m:fPr>
+              <m:ctrlPr>
+                <w:rPr>
+                  <w:rFonts w:ascii="Cambria Math" w:eastAsiaTheme="minorEastAsia" w:hAnsi="Cambria Math" w:cs="Times New Roman"/>
+                  <w:i/>
+                </w:rPr>
+              </m:ctrlPr>
+            </m:fPr>
+            <m:num>
+              <m:r>
+                <w:rPr>
+                  <w:rFonts w:ascii="Cambria Math" w:eastAsiaTheme="minorEastAsia" w:hAnsi="Cambria Math" w:cs="Times New Roman"/>
+                </w:rPr>
+                <m:t>∂V</m:t>
+              </m:r>
+            </m:num>
+            <m:den>
+              <m:r>
+                <w:rPr>
+                  <w:rFonts w:ascii="Cambria Math" w:eastAsiaTheme="minorEastAsia" w:hAnsi="Cambria Math" w:cs="Times New Roman"/>
+                </w:rPr>
+                <m:t>∂t</m:t>
+              </m:r>
+            </m:den>
+          </m:f>
+          <m:r>
+            <w:rPr>
+              <w:rFonts w:ascii="Cambria Math" w:eastAsiaTheme="minorEastAsia" w:hAnsi="Cambria Math" w:cs="Times New Roman"/>
+            </w:rPr>
+            <m:t>+</m:t>
+          </m:r>
+          <m:f>
+            <m:fPr>
+              <m:ctrlPr>
+                <w:rPr>
+                  <w:rFonts w:ascii="Cambria Math" w:eastAsiaTheme="minorEastAsia" w:hAnsi="Cambria Math" w:cs="Times New Roman"/>
+                  <w:i/>
+                </w:rPr>
+              </m:ctrlPr>
+            </m:fPr>
+            <m:num>
+              <m:r>
+                <w:rPr>
+                  <w:rFonts w:ascii="Cambria Math" w:eastAsiaTheme="minorEastAsia" w:hAnsi="Cambria Math" w:cs="Times New Roman"/>
+                </w:rPr>
+                <m:t>1</m:t>
+              </m:r>
+            </m:num>
+            <m:den>
+              <m:r>
+                <w:rPr>
+                  <w:rFonts w:ascii="Cambria Math" w:eastAsiaTheme="minorEastAsia" w:hAnsi="Cambria Math" w:cs="Times New Roman"/>
+                </w:rPr>
+                <m:t>2</m:t>
+              </m:r>
+            </m:den>
+          </m:f>
+          <m:sSup>
+            <m:sSupPr>
+              <m:ctrlPr>
+                <w:rPr>
+                  <w:rFonts w:ascii="Cambria Math" w:eastAsiaTheme="minorEastAsia" w:hAnsi="Cambria Math" w:cs="Times New Roman"/>
+                  <w:i/>
+                </w:rPr>
+              </m:ctrlPr>
+            </m:sSupPr>
+            <m:e>
+              <m:r>
+                <w:rPr>
+                  <w:rFonts w:ascii="Cambria Math" w:eastAsiaTheme="minorEastAsia" w:hAnsi="Cambria Math" w:cs="Times New Roman"/>
+                </w:rPr>
+                <m:t>σ</m:t>
+              </m:r>
+            </m:e>
+            <m:sup>
+              <m:r>
+                <w:rPr>
+                  <w:rFonts w:ascii="Cambria Math" w:eastAsiaTheme="minorEastAsia" w:hAnsi="Cambria Math" w:cs="Times New Roman"/>
+                </w:rPr>
+                <m:t>2</m:t>
+              </m:r>
+            </m:sup>
+          </m:sSup>
+          <m:sSup>
+            <m:sSupPr>
+              <m:ctrlPr>
+                <w:rPr>
+                  <w:rFonts w:ascii="Cambria Math" w:eastAsiaTheme="minorEastAsia" w:hAnsi="Cambria Math" w:cs="Times New Roman"/>
+                  <w:i/>
+                </w:rPr>
+              </m:ctrlPr>
+            </m:sSupPr>
+            <m:e>
+              <m:r>
+                <w:rPr>
+                  <w:rFonts w:ascii="Cambria Math" w:eastAsiaTheme="minorEastAsia" w:hAnsi="Cambria Math" w:cs="Times New Roman"/>
+                </w:rPr>
+                <m:t>S</m:t>
+              </m:r>
+            </m:e>
+            <m:sup>
+              <m:r>
+                <w:rPr>
+                  <w:rFonts w:ascii="Cambria Math" w:eastAsiaTheme="minorEastAsia" w:hAnsi="Cambria Math" w:cs="Times New Roman"/>
+                </w:rPr>
+                <m:t>2</m:t>
+              </m:r>
+            </m:sup>
+          </m:sSup>
+          <m:f>
+            <m:fPr>
+              <m:ctrlPr>
+                <w:rPr>
+                  <w:rFonts w:ascii="Cambria Math" w:eastAsiaTheme="minorEastAsia" w:hAnsi="Cambria Math" w:cs="Times New Roman"/>
+                  <w:i/>
+                </w:rPr>
+              </m:ctrlPr>
+            </m:fPr>
+            <m:num>
+              <m:sSup>
+                <m:sSupPr>
+                  <m:ctrlPr>
+                    <w:rPr>
+                      <w:rFonts w:ascii="Cambria Math" w:eastAsiaTheme="minorEastAsia" w:hAnsi="Cambria Math" w:cs="Times New Roman"/>
+                      <w:i/>
+                    </w:rPr>
+                  </m:ctrlPr>
+                </m:sSupPr>
+                <m:e>
+                  <m:r>
+                    <w:rPr>
+                      <w:rFonts w:ascii="Cambria Math" w:eastAsiaTheme="minorEastAsia" w:hAnsi="Cambria Math" w:cs="Times New Roman"/>
+                    </w:rPr>
+                    <m:t>∂</m:t>
+                  </m:r>
+                </m:e>
+                <m:sup>
+                  <m:r>
+                    <w:rPr>
+                      <w:rFonts w:ascii="Cambria Math" w:eastAsiaTheme="minorEastAsia" w:hAnsi="Cambria Math" w:cs="Times New Roman"/>
+                    </w:rPr>
+                    <m:t>2</m:t>
+                  </m:r>
+                </m:sup>
+              </m:sSup>
+              <m:r>
+                <w:rPr>
+                  <w:rFonts w:ascii="Cambria Math" w:eastAsiaTheme="minorEastAsia" w:hAnsi="Cambria Math" w:cs="Times New Roman"/>
+                </w:rPr>
+                <m:t>V</m:t>
+              </m:r>
+            </m:num>
+            <m:den>
+              <m:r>
+                <w:rPr>
+                  <w:rFonts w:ascii="Cambria Math" w:eastAsiaTheme="minorEastAsia" w:hAnsi="Cambria Math" w:cs="Times New Roman"/>
+                </w:rPr>
+                <m:t>∂</m:t>
+              </m:r>
+              <m:sSup>
+                <m:sSupPr>
+                  <m:ctrlPr>
+                    <w:rPr>
+                      <w:rFonts w:ascii="Cambria Math" w:eastAsiaTheme="minorEastAsia" w:hAnsi="Cambria Math" w:cs="Times New Roman"/>
+                      <w:i/>
+                    </w:rPr>
+                  </m:ctrlPr>
+                </m:sSupPr>
+                <m:e>
+                  <m:r>
+                    <w:rPr>
+                      <w:rFonts w:ascii="Cambria Math" w:eastAsiaTheme="minorEastAsia" w:hAnsi="Cambria Math" w:cs="Times New Roman"/>
+                    </w:rPr>
+                    <m:t>S</m:t>
+                  </m:r>
+                </m:e>
+                <m:sup>
+                  <m:r>
+                    <w:rPr>
+                      <w:rFonts w:ascii="Cambria Math" w:eastAsiaTheme="minorEastAsia" w:hAnsi="Cambria Math" w:cs="Times New Roman"/>
+                    </w:rPr>
+                    <m:t>2</m:t>
+                  </m:r>
+                </m:sup>
+              </m:sSup>
+            </m:den>
+          </m:f>
+          <m:r>
+            <w:rPr>
+              <w:rFonts w:ascii="Cambria Math" w:eastAsiaTheme="minorEastAsia" w:hAnsi="Cambria Math" w:cs="Times New Roman"/>
+            </w:rPr>
+            <m:t>+rS</m:t>
+          </m:r>
+          <m:f>
+            <m:fPr>
+              <m:ctrlPr>
+                <w:rPr>
+                  <w:rFonts w:ascii="Cambria Math" w:eastAsiaTheme="minorEastAsia" w:hAnsi="Cambria Math" w:cs="Times New Roman"/>
+                  <w:i/>
+                </w:rPr>
+              </m:ctrlPr>
+            </m:fPr>
+            <m:num>
+              <m:r>
+                <w:rPr>
+                  <w:rFonts w:ascii="Cambria Math" w:eastAsiaTheme="minorEastAsia" w:hAnsi="Cambria Math" w:cs="Times New Roman"/>
+                </w:rPr>
+                <m:t>∂V</m:t>
+              </m:r>
+            </m:num>
+            <m:den>
+              <m:r>
+                <w:rPr>
+                  <w:rFonts w:ascii="Cambria Math" w:eastAsiaTheme="minorEastAsia" w:hAnsi="Cambria Math" w:cs="Times New Roman"/>
+                </w:rPr>
+                <m:t>∂S</m:t>
+              </m:r>
+            </m:den>
+          </m:f>
+          <m:r>
+            <w:rPr>
+              <w:rFonts w:ascii="Cambria Math" w:eastAsiaTheme="minorEastAsia" w:hAnsi="Cambria Math" w:cs="Times New Roman"/>
+            </w:rPr>
+            <m:t xml:space="preserve">-rV=0 </m:t>
+          </m:r>
+        </m:oMath>
+      </m:oMathPara>
     </w:p>
     <w:sectPr>
       <w:pgSz w:w="12240" w:h="15840"/>
@@ -1893,16 +4756,16 @@
     </w:lvl>
   </w:abstractNum>
   <w:abstractNum w:abstractNumId="1">
-    <w:nsid w:val="78011A55"/>
+    <w:nsid w:val="648A53C5"/>
     <w:multiLevelType w:val="hybridMultilevel"/>
-    <w:tmpl w:val="CDBC35C6"/>
-    <w:lvl w:ilvl="0" w:tplc="04090017">
+    <w:tmpl w:val="0F48B820"/>
+    <w:lvl w:ilvl="0" w:tplc="AF6C5ADC">
       <w:start w:val="1"/>
-      <w:numFmt w:val="lowerLetter"/>
+      <w:numFmt w:val="decimal"/>
       <w:lvlText w:val="%1)"/>
       <w:lvlJc w:val="left"/>
       <w:pPr>
-        <w:ind w:left="720" w:hanging="360"/>
+        <w:ind w:left="1080" w:hanging="360"/>
       </w:pPr>
       <w:rPr>
         <w:rFonts w:hint="default"/>
@@ -1914,7 +4777,7 @@
       <w:lvlText w:val="%2."/>
       <w:lvlJc w:val="left"/>
       <w:pPr>
-        <w:ind w:left="1440" w:hanging="360"/>
+        <w:ind w:left="1800" w:hanging="360"/>
       </w:pPr>
     </w:lvl>
     <w:lvl w:ilvl="2" w:tplc="0409001B" w:tentative="1">
@@ -1923,7 +4786,7 @@
       <w:lvlText w:val="%3."/>
       <w:lvlJc w:val="right"/>
       <w:pPr>
-        <w:ind w:left="2160" w:hanging="180"/>
+        <w:ind w:left="2520" w:hanging="180"/>
       </w:pPr>
     </w:lvl>
     <w:lvl w:ilvl="3" w:tplc="0409000F" w:tentative="1">
@@ -1932,7 +4795,7 @@
       <w:lvlText w:val="%4."/>
       <w:lvlJc w:val="left"/>
       <w:pPr>
-        <w:ind w:left="2880" w:hanging="360"/>
+        <w:ind w:left="3240" w:hanging="360"/>
       </w:pPr>
     </w:lvl>
     <w:lvl w:ilvl="4" w:tplc="04090019" w:tentative="1">
@@ -1941,7 +4804,7 @@
       <w:lvlText w:val="%5."/>
       <w:lvlJc w:val="left"/>
       <w:pPr>
-        <w:ind w:left="3600" w:hanging="360"/>
+        <w:ind w:left="3960" w:hanging="360"/>
       </w:pPr>
     </w:lvl>
     <w:lvl w:ilvl="5" w:tplc="0409001B" w:tentative="1">
@@ -1950,7 +4813,7 @@
       <w:lvlText w:val="%6."/>
       <w:lvlJc w:val="right"/>
       <w:pPr>
-        <w:ind w:left="4320" w:hanging="180"/>
+        <w:ind w:left="4680" w:hanging="180"/>
       </w:pPr>
     </w:lvl>
     <w:lvl w:ilvl="6" w:tplc="0409000F" w:tentative="1">
@@ -1959,7 +4822,7 @@
       <w:lvlText w:val="%7."/>
       <w:lvlJc w:val="left"/>
       <w:pPr>
-        <w:ind w:left="5040" w:hanging="360"/>
+        <w:ind w:left="5400" w:hanging="360"/>
       </w:pPr>
     </w:lvl>
     <w:lvl w:ilvl="7" w:tplc="04090019" w:tentative="1">
@@ -1968,7 +4831,7 @@
       <w:lvlText w:val="%8."/>
       <w:lvlJc w:val="left"/>
       <w:pPr>
-        <w:ind w:left="5760" w:hanging="360"/>
+        <w:ind w:left="6120" w:hanging="360"/>
       </w:pPr>
     </w:lvl>
     <w:lvl w:ilvl="8" w:tplc="0409001B" w:tentative="1">
@@ -1977,15 +4840,107 @@
       <w:lvlText w:val="%9."/>
       <w:lvlJc w:val="right"/>
       <w:pPr>
+        <w:ind w:left="6840" w:hanging="180"/>
+      </w:pPr>
+    </w:lvl>
+  </w:abstractNum>
+  <w:abstractNum w:abstractNumId="2">
+    <w:nsid w:val="78011A55"/>
+    <w:multiLevelType w:val="hybridMultilevel"/>
+    <w:tmpl w:val="CDBC35C6"/>
+    <w:lvl w:ilvl="0" w:tplc="04090017">
+      <w:start w:val="1"/>
+      <w:numFmt w:val="lowerLetter"/>
+      <w:lvlText w:val="%1)"/>
+      <w:lvlJc w:val="left"/>
+      <w:pPr>
+        <w:ind w:left="720" w:hanging="360"/>
+      </w:pPr>
+      <w:rPr>
+        <w:rFonts w:hint="default"/>
+      </w:rPr>
+    </w:lvl>
+    <w:lvl w:ilvl="1" w:tplc="04090019" w:tentative="1">
+      <w:start w:val="1"/>
+      <w:numFmt w:val="lowerLetter"/>
+      <w:lvlText w:val="%2."/>
+      <w:lvlJc w:val="left"/>
+      <w:pPr>
+        <w:ind w:left="1440" w:hanging="360"/>
+      </w:pPr>
+    </w:lvl>
+    <w:lvl w:ilvl="2" w:tplc="0409001B" w:tentative="1">
+      <w:start w:val="1"/>
+      <w:numFmt w:val="lowerRoman"/>
+      <w:lvlText w:val="%3."/>
+      <w:lvlJc w:val="right"/>
+      <w:pPr>
+        <w:ind w:left="2160" w:hanging="180"/>
+      </w:pPr>
+    </w:lvl>
+    <w:lvl w:ilvl="3" w:tplc="0409000F" w:tentative="1">
+      <w:start w:val="1"/>
+      <w:numFmt w:val="decimal"/>
+      <w:lvlText w:val="%4."/>
+      <w:lvlJc w:val="left"/>
+      <w:pPr>
+        <w:ind w:left="2880" w:hanging="360"/>
+      </w:pPr>
+    </w:lvl>
+    <w:lvl w:ilvl="4" w:tplc="04090019" w:tentative="1">
+      <w:start w:val="1"/>
+      <w:numFmt w:val="lowerLetter"/>
+      <w:lvlText w:val="%5."/>
+      <w:lvlJc w:val="left"/>
+      <w:pPr>
+        <w:ind w:left="3600" w:hanging="360"/>
+      </w:pPr>
+    </w:lvl>
+    <w:lvl w:ilvl="5" w:tplc="0409001B" w:tentative="1">
+      <w:start w:val="1"/>
+      <w:numFmt w:val="lowerRoman"/>
+      <w:lvlText w:val="%6."/>
+      <w:lvlJc w:val="right"/>
+      <w:pPr>
+        <w:ind w:left="4320" w:hanging="180"/>
+      </w:pPr>
+    </w:lvl>
+    <w:lvl w:ilvl="6" w:tplc="0409000F" w:tentative="1">
+      <w:start w:val="1"/>
+      <w:numFmt w:val="decimal"/>
+      <w:lvlText w:val="%7."/>
+      <w:lvlJc w:val="left"/>
+      <w:pPr>
+        <w:ind w:left="5040" w:hanging="360"/>
+      </w:pPr>
+    </w:lvl>
+    <w:lvl w:ilvl="7" w:tplc="04090019" w:tentative="1">
+      <w:start w:val="1"/>
+      <w:numFmt w:val="lowerLetter"/>
+      <w:lvlText w:val="%8."/>
+      <w:lvlJc w:val="left"/>
+      <w:pPr>
+        <w:ind w:left="5760" w:hanging="360"/>
+      </w:pPr>
+    </w:lvl>
+    <w:lvl w:ilvl="8" w:tplc="0409001B" w:tentative="1">
+      <w:start w:val="1"/>
+      <w:numFmt w:val="lowerRoman"/>
+      <w:lvlText w:val="%9."/>
+      <w:lvlJc w:val="right"/>
+      <w:pPr>
         <w:ind w:left="6480" w:hanging="180"/>
       </w:pPr>
     </w:lvl>
   </w:abstractNum>
   <w:num w:numId="1">
-    <w:abstractNumId w:val="1"/>
+    <w:abstractNumId w:val="2"/>
   </w:num>
   <w:num w:numId="2">
     <w:abstractNumId w:val="0"/>
+  </w:num>
+  <w:num w:numId="3">
+    <w:abstractNumId w:val="1"/>
   </w:num>
 </w:numbering>
 </file>

</xml_diff>

<commit_message>
Adjust dividend and coupon - prob3
</commit_message>
<xml_diff>
--- a/Homework/HW2/FIN514_HW2.docx
+++ b/Homework/HW2/FIN514_HW2.docx
@@ -1,6 +1,6 @@
 
 <file path=word/document.xml><?xml version="1.0" encoding="utf-8"?>
-<w:document xmlns:wpc="http://schemas.microsoft.com/office/word/2010/wordprocessingCanvas" xmlns:cx="http://schemas.microsoft.com/office/drawing/2014/chartex" xmlns:cx1="http://schemas.microsoft.com/office/drawing/2015/9/8/chartex" xmlns:cx2="http://schemas.microsoft.com/office/drawing/2015/10/21/chartex" xmlns:cx3="http://schemas.microsoft.com/office/drawing/2016/5/9/chartex" xmlns:cx4="http://schemas.microsoft.com/office/drawing/2016/5/10/chartex" xmlns:cx5="http://schemas.microsoft.com/office/drawing/2016/5/11/chartex" xmlns:cx6="http://schemas.microsoft.com/office/drawing/2016/5/12/chartex" xmlns:cx7="http://schemas.microsoft.com/office/drawing/2016/5/13/chartex" xmlns:cx8="http://schemas.microsoft.com/office/drawing/2016/5/14/chartex" xmlns:mc="http://schemas.openxmlformats.org/markup-compatibility/2006" xmlns:aink="http://schemas.microsoft.com/office/drawing/2016/ink" xmlns:am3d="http://schemas.microsoft.com/office/drawing/2017/model3d" xmlns:o="urn:schemas-microsoft-com:office:office" xmlns:r="http://schemas.openxmlformats.org/officeDocument/2006/relationships" xmlns:m="http://schemas.openxmlformats.org/officeDocument/2006/math" xmlns:v="urn:schemas-microsoft-com:vml" xmlns:wp14="http://schemas.microsoft.com/office/word/2010/wordprocessingDrawing" xmlns:wp="http://schemas.openxmlformats.org/drawingml/2006/wordprocessingDrawing" xmlns:w10="urn:schemas-microsoft-com:office:word" xmlns:w="http://schemas.openxmlformats.org/wordprocessingml/2006/main" xmlns:w14="http://schemas.microsoft.com/office/word/2010/wordml" xmlns:w15="http://schemas.microsoft.com/office/word/2012/wordml" xmlns:w16cid="http://schemas.microsoft.com/office/word/2016/wordml/cid" xmlns:w16se="http://schemas.microsoft.com/office/word/2015/wordml/symex" xmlns:wpg="http://schemas.microsoft.com/office/word/2010/wordprocessingGroup" xmlns:wpi="http://schemas.microsoft.com/office/word/2010/wordprocessingInk" xmlns:wne="http://schemas.microsoft.com/office/word/2006/wordml" xmlns:wps="http://schemas.microsoft.com/office/word/2010/wordprocessingShape" mc:Ignorable="w14 w15 w16se w16cid wp14">
+<w:document xmlns:wpc="http://schemas.microsoft.com/office/word/2010/wordprocessingCanvas" xmlns:mo="http://schemas.microsoft.com/office/mac/office/2008/main" xmlns:mc="http://schemas.openxmlformats.org/markup-compatibility/2006" xmlns:mv="urn:schemas-microsoft-com:mac:vml" xmlns:o="urn:schemas-microsoft-com:office:office" xmlns:r="http://schemas.openxmlformats.org/officeDocument/2006/relationships" xmlns:m="http://schemas.openxmlformats.org/officeDocument/2006/math" xmlns:v="urn:schemas-microsoft-com:vml" xmlns:wp14="http://schemas.microsoft.com/office/word/2010/wordprocessingDrawing" xmlns:wp="http://schemas.openxmlformats.org/drawingml/2006/wordprocessingDrawing" xmlns:w10="urn:schemas-microsoft-com:office:word" xmlns:w="http://schemas.openxmlformats.org/wordprocessingml/2006/main" xmlns:w14="http://schemas.microsoft.com/office/word/2010/wordml" xmlns:w15="http://schemas.microsoft.com/office/word/2012/wordml" xmlns:wpg="http://schemas.microsoft.com/office/word/2010/wordprocessingGroup" xmlns:wpi="http://schemas.microsoft.com/office/word/2010/wordprocessingInk" xmlns:wne="http://schemas.microsoft.com/office/word/2006/wordml" xmlns:wps="http://schemas.microsoft.com/office/word/2010/wordprocessingShape" mc:Ignorable="w14 w15 wp14">
   <w:body>
     <w:p>
       <w:pPr>
@@ -78,7 +78,7 @@
     </w:p>
     <w:p>
       <w:pPr>
-        <w:pStyle w:val="a3"/>
+        <w:pStyle w:val="ListParagraph"/>
         <w:numPr>
           <w:ilvl w:val="0"/>
           <w:numId w:val="1"/>
@@ -828,7 +828,7 @@
     </w:p>
     <w:p>
       <w:pPr>
-        <w:pStyle w:val="a3"/>
+        <w:pStyle w:val="ListParagraph"/>
         <w:spacing w:line="276" w:lineRule="auto"/>
         <w:rPr>
           <w:rFonts w:ascii="Times New Roman" w:hAnsi="Times New Roman" w:cs="Times New Roman"/>
@@ -837,7 +837,7 @@
     </w:p>
     <w:p>
       <w:pPr>
-        <w:pStyle w:val="a3"/>
+        <w:pStyle w:val="ListParagraph"/>
         <w:spacing w:line="276" w:lineRule="auto"/>
         <w:rPr>
           <w:rFonts w:ascii="Times New Roman" w:eastAsiaTheme="minorEastAsia" w:hAnsi="Times New Roman" w:cs="Times New Roman"/>
@@ -1044,7 +1044,7 @@
     </w:p>
     <w:p>
       <w:pPr>
-        <w:pStyle w:val="a3"/>
+        <w:pStyle w:val="ListParagraph"/>
         <w:spacing w:line="276" w:lineRule="auto"/>
         <w:rPr>
           <w:rFonts w:ascii="Times New Roman" w:eastAsiaTheme="minorEastAsia" w:hAnsi="Times New Roman" w:cs="Times New Roman"/>
@@ -1053,7 +1053,7 @@
     </w:p>
     <w:p>
       <w:pPr>
-        <w:pStyle w:val="a3"/>
+        <w:pStyle w:val="ListParagraph"/>
         <w:spacing w:line="276" w:lineRule="auto"/>
         <w:rPr>
           <w:rFonts w:ascii="Times New Roman" w:eastAsiaTheme="minorEastAsia" w:hAnsi="Times New Roman" w:cs="Times New Roman"/>
@@ -1158,7 +1158,7 @@
     </w:p>
     <w:p>
       <w:pPr>
-        <w:pStyle w:val="a3"/>
+        <w:pStyle w:val="ListParagraph"/>
         <w:spacing w:line="276" w:lineRule="auto"/>
         <w:rPr>
           <w:rFonts w:ascii="Times New Roman" w:eastAsiaTheme="minorEastAsia" w:hAnsi="Times New Roman" w:cs="Times New Roman"/>
@@ -1167,7 +1167,7 @@
     </w:p>
     <w:p>
       <w:pPr>
-        <w:pStyle w:val="a3"/>
+        <w:pStyle w:val="ListParagraph"/>
         <w:numPr>
           <w:ilvl w:val="0"/>
           <w:numId w:val="1"/>
@@ -1186,7 +1186,7 @@
     </w:p>
     <w:p>
       <w:pPr>
-        <w:pStyle w:val="a3"/>
+        <w:pStyle w:val="ListParagraph"/>
         <w:numPr>
           <w:ilvl w:val="0"/>
           <w:numId w:val="2"/>
@@ -1253,7 +1253,7 @@
     </w:p>
     <w:p>
       <w:pPr>
-        <w:pStyle w:val="a3"/>
+        <w:pStyle w:val="ListParagraph"/>
         <w:numPr>
           <w:ilvl w:val="0"/>
           <w:numId w:val="2"/>
@@ -1369,7 +1369,7 @@
     </w:p>
     <w:tbl>
       <w:tblPr>
-        <w:tblStyle w:val="a5"/>
+        <w:tblStyle w:val="TableGrid"/>
         <w:tblW w:w="0" w:type="auto"/>
         <w:tblInd w:w="720" w:type="dxa"/>
         <w:tblLook w:val="04A0" w:firstRow="1" w:lastRow="0" w:firstColumn="1" w:lastColumn="0" w:noHBand="0" w:noVBand="1"/>
@@ -1781,7 +1781,7 @@
     </w:p>
     <w:p>
       <w:pPr>
-        <w:pStyle w:val="a3"/>
+        <w:pStyle w:val="ListParagraph"/>
         <w:numPr>
           <w:ilvl w:val="0"/>
           <w:numId w:val="1"/>
@@ -1812,7 +1812,7 @@
     </w:p>
     <w:p>
       <w:pPr>
-        <w:pStyle w:val="a3"/>
+        <w:pStyle w:val="ListParagraph"/>
         <w:numPr>
           <w:ilvl w:val="0"/>
           <w:numId w:val="3"/>
@@ -1837,7 +1837,7 @@
     </w:p>
     <w:p>
       <w:pPr>
-        <w:pStyle w:val="a3"/>
+        <w:pStyle w:val="ListParagraph"/>
         <w:numPr>
           <w:ilvl w:val="0"/>
           <w:numId w:val="3"/>
@@ -1856,7 +1856,7 @@
     </w:p>
     <w:p>
       <w:pPr>
-        <w:pStyle w:val="a3"/>
+        <w:pStyle w:val="ListParagraph"/>
         <w:numPr>
           <w:ilvl w:val="0"/>
           <w:numId w:val="3"/>
@@ -1875,7 +1875,7 @@
     </w:p>
     <w:p>
       <w:pPr>
-        <w:pStyle w:val="a3"/>
+        <w:pStyle w:val="ListParagraph"/>
         <w:numPr>
           <w:ilvl w:val="0"/>
           <w:numId w:val="3"/>
@@ -1900,7 +1900,7 @@
     </w:p>
     <w:p>
       <w:pPr>
-        <w:pStyle w:val="a3"/>
+        <w:pStyle w:val="ListParagraph"/>
         <w:numPr>
           <w:ilvl w:val="0"/>
           <w:numId w:val="3"/>
@@ -1931,7 +1931,7 @@
     </w:p>
     <w:p>
       <w:pPr>
-        <w:pStyle w:val="a3"/>
+        <w:pStyle w:val="ListParagraph"/>
         <w:numPr>
           <w:ilvl w:val="0"/>
           <w:numId w:val="3"/>
@@ -2144,7 +2144,7 @@
     </w:p>
     <w:tbl>
       <w:tblPr>
-        <w:tblStyle w:val="a5"/>
+        <w:tblStyle w:val="TableGrid"/>
         <w:tblW w:w="0" w:type="auto"/>
         <w:tblInd w:w="720" w:type="dxa"/>
         <w:tblLook w:val="04A0" w:firstRow="1" w:lastRow="0" w:firstColumn="1" w:lastColumn="0" w:noHBand="0" w:noVBand="1"/>
@@ -2246,7 +2246,7 @@
               <w:spacing w:line="276" w:lineRule="auto"/>
               <w:jc w:val="center"/>
               <w:rPr>
-                <w:rFonts w:ascii="Times New Roman" w:eastAsiaTheme="minorEastAsia" w:hAnsi="Times New Roman" w:cs="Times New Roman" w:hint="eastAsia"/>
+                <w:rFonts w:ascii="Times New Roman" w:eastAsiaTheme="minorEastAsia" w:hAnsi="Times New Roman" w:cs="Times New Roman"/>
               </w:rPr>
             </w:pPr>
             <w:r>
@@ -2889,7 +2889,7 @@
               <w:spacing w:line="276" w:lineRule="auto"/>
               <w:jc w:val="center"/>
               <w:rPr>
-                <w:rFonts w:ascii="Times New Roman" w:eastAsiaTheme="minorEastAsia" w:hAnsi="Times New Roman" w:cs="Times New Roman" w:hint="eastAsia"/>
+                <w:rFonts w:ascii="Times New Roman" w:eastAsiaTheme="minorEastAsia" w:hAnsi="Times New Roman" w:cs="Times New Roman"/>
               </w:rPr>
             </w:pPr>
             <w:r>
@@ -2923,7 +2923,7 @@
               <w:spacing w:line="276" w:lineRule="auto"/>
               <w:jc w:val="center"/>
               <w:rPr>
-                <w:rFonts w:ascii="Times New Roman" w:eastAsiaTheme="minorEastAsia" w:hAnsi="Times New Roman" w:cs="Times New Roman" w:hint="eastAsia"/>
+                <w:rFonts w:ascii="Times New Roman" w:eastAsiaTheme="minorEastAsia" w:hAnsi="Times New Roman" w:cs="Times New Roman"/>
               </w:rPr>
             </w:pPr>
           </w:p>
@@ -2937,7 +2937,7 @@
               <w:spacing w:line="276" w:lineRule="auto"/>
               <w:jc w:val="center"/>
               <w:rPr>
-                <w:rFonts w:ascii="Times New Roman" w:eastAsiaTheme="minorEastAsia" w:hAnsi="Times New Roman" w:cs="Times New Roman" w:hint="eastAsia"/>
+                <w:rFonts w:ascii="Times New Roman" w:eastAsiaTheme="minorEastAsia" w:hAnsi="Times New Roman" w:cs="Times New Roman"/>
               </w:rPr>
             </w:pPr>
           </w:p>
@@ -2951,7 +2951,7 @@
               <w:spacing w:line="276" w:lineRule="auto"/>
               <w:jc w:val="center"/>
               <w:rPr>
-                <w:rFonts w:ascii="Times New Roman" w:eastAsiaTheme="minorEastAsia" w:hAnsi="Times New Roman" w:cs="Times New Roman" w:hint="eastAsia"/>
+                <w:rFonts w:ascii="Times New Roman" w:eastAsiaTheme="minorEastAsia" w:hAnsi="Times New Roman" w:cs="Times New Roman"/>
               </w:rPr>
             </w:pPr>
             <w:r>
@@ -3100,7 +3100,7 @@
     </w:p>
     <w:p>
       <w:pPr>
-        <w:pStyle w:val="a3"/>
+        <w:pStyle w:val="ListParagraph"/>
         <w:numPr>
           <w:ilvl w:val="0"/>
           <w:numId w:val="1"/>
@@ -3234,7 +3234,7 @@
     </w:p>
     <w:p>
       <w:pPr>
-        <w:pStyle w:val="a3"/>
+        <w:pStyle w:val="ListParagraph"/>
         <w:spacing w:line="276" w:lineRule="auto"/>
         <w:rPr>
           <w:rFonts w:ascii="Times New Roman" w:eastAsiaTheme="minorEastAsia" w:hAnsi="Times New Roman" w:cs="Times New Roman"/>
@@ -5601,13 +5601,7 @@
         <w:rPr>
           <w:rFonts w:ascii="Times New Roman" w:eastAsiaTheme="minorEastAsia" w:hAnsi="Times New Roman" w:cs="Times New Roman"/>
         </w:rPr>
-        <w:t>936.0724</w:t>
-      </w:r>
-      <w:r>
-        <w:rPr>
-          <w:rFonts w:ascii="Times New Roman" w:eastAsiaTheme="minorEastAsia" w:hAnsi="Times New Roman" w:cs="Times New Roman"/>
-        </w:rPr>
-        <w:t>.</w:t>
+        <w:t>965.4206.</w:t>
       </w:r>
       <w:bookmarkStart w:id="0" w:name="_GoBack"/>
       <w:bookmarkEnd w:id="0"/>
@@ -5623,8 +5617,8 @@
 </file>
 
 <file path=word/numbering.xml><?xml version="1.0" encoding="utf-8"?>
-<w:numbering xmlns:wpc="http://schemas.microsoft.com/office/word/2010/wordprocessingCanvas" xmlns:cx="http://schemas.microsoft.com/office/drawing/2014/chartex" xmlns:cx1="http://schemas.microsoft.com/office/drawing/2015/9/8/chartex" xmlns:cx2="http://schemas.microsoft.com/office/drawing/2015/10/21/chartex" xmlns:cx3="http://schemas.microsoft.com/office/drawing/2016/5/9/chartex" xmlns:cx4="http://schemas.microsoft.com/office/drawing/2016/5/10/chartex" xmlns:cx5="http://schemas.microsoft.com/office/drawing/2016/5/11/chartex" xmlns:cx6="http://schemas.microsoft.com/office/drawing/2016/5/12/chartex" xmlns:cx7="http://schemas.microsoft.com/office/drawing/2016/5/13/chartex" xmlns:cx8="http://schemas.microsoft.com/office/drawing/2016/5/14/chartex" xmlns:mc="http://schemas.openxmlformats.org/markup-compatibility/2006" xmlns:aink="http://schemas.microsoft.com/office/drawing/2016/ink" xmlns:am3d="http://schemas.microsoft.com/office/drawing/2017/model3d" xmlns:o="urn:schemas-microsoft-com:office:office" xmlns:r="http://schemas.openxmlformats.org/officeDocument/2006/relationships" xmlns:m="http://schemas.openxmlformats.org/officeDocument/2006/math" xmlns:v="urn:schemas-microsoft-com:vml" xmlns:wp14="http://schemas.microsoft.com/office/word/2010/wordprocessingDrawing" xmlns:wp="http://schemas.openxmlformats.org/drawingml/2006/wordprocessingDrawing" xmlns:w10="urn:schemas-microsoft-com:office:word" xmlns:w="http://schemas.openxmlformats.org/wordprocessingml/2006/main" xmlns:w14="http://schemas.microsoft.com/office/word/2010/wordml" xmlns:w15="http://schemas.microsoft.com/office/word/2012/wordml" xmlns:w16cid="http://schemas.microsoft.com/office/word/2016/wordml/cid" xmlns:w16se="http://schemas.microsoft.com/office/word/2015/wordml/symex" xmlns:wpg="http://schemas.microsoft.com/office/word/2010/wordprocessingGroup" xmlns:wpi="http://schemas.microsoft.com/office/word/2010/wordprocessingInk" xmlns:wne="http://schemas.microsoft.com/office/word/2006/wordml" xmlns:wps="http://schemas.microsoft.com/office/word/2010/wordprocessingShape" mc:Ignorable="w14 w15 w16se w16cid wp14">
-  <w:abstractNum w:abstractNumId="0" w15:restartNumberingAfterBreak="0">
+<w:numbering xmlns:wpc="http://schemas.microsoft.com/office/word/2010/wordprocessingCanvas" xmlns:mo="http://schemas.microsoft.com/office/mac/office/2008/main" xmlns:mc="http://schemas.openxmlformats.org/markup-compatibility/2006" xmlns:mv="urn:schemas-microsoft-com:mac:vml" xmlns:o="urn:schemas-microsoft-com:office:office" xmlns:r="http://schemas.openxmlformats.org/officeDocument/2006/relationships" xmlns:m="http://schemas.openxmlformats.org/officeDocument/2006/math" xmlns:v="urn:schemas-microsoft-com:vml" xmlns:wp14="http://schemas.microsoft.com/office/word/2010/wordprocessingDrawing" xmlns:wp="http://schemas.openxmlformats.org/drawingml/2006/wordprocessingDrawing" xmlns:w10="urn:schemas-microsoft-com:office:word" xmlns:w="http://schemas.openxmlformats.org/wordprocessingml/2006/main" xmlns:w14="http://schemas.microsoft.com/office/word/2010/wordml" xmlns:w15="http://schemas.microsoft.com/office/word/2012/wordml" xmlns:wpg="http://schemas.microsoft.com/office/word/2010/wordprocessingGroup" xmlns:wpi="http://schemas.microsoft.com/office/word/2010/wordprocessingInk" xmlns:wne="http://schemas.microsoft.com/office/word/2006/wordml" xmlns:wps="http://schemas.microsoft.com/office/word/2010/wordprocessingShape" mc:Ignorable="w14 w15 wp14">
+  <w:abstractNum w:abstractNumId="0">
     <w:nsid w:val="341430BF"/>
     <w:multiLevelType w:val="hybridMultilevel"/>
     <w:tmpl w:val="3E140D96"/>
@@ -5713,7 +5707,7 @@
       </w:pPr>
     </w:lvl>
   </w:abstractNum>
-  <w:abstractNum w:abstractNumId="1" w15:restartNumberingAfterBreak="0">
+  <w:abstractNum w:abstractNumId="1">
     <w:nsid w:val="648A53C5"/>
     <w:multiLevelType w:val="hybridMultilevel"/>
     <w:tmpl w:val="0F48B820"/>
@@ -5802,7 +5796,7 @@
       </w:pPr>
     </w:lvl>
   </w:abstractNum>
-  <w:abstractNum w:abstractNumId="2" w15:restartNumberingAfterBreak="0">
+  <w:abstractNum w:abstractNumId="2">
     <w:nsid w:val="78011A55"/>
     <w:multiLevelType w:val="hybridMultilevel"/>
     <w:tmpl w:val="CDBC35C6"/>
@@ -5904,7 +5898,7 @@
 </file>
 
 <file path=word/styles.xml><?xml version="1.0" encoding="utf-8"?>
-<w:styles xmlns:mc="http://schemas.openxmlformats.org/markup-compatibility/2006" xmlns:r="http://schemas.openxmlformats.org/officeDocument/2006/relationships" xmlns:w="http://schemas.openxmlformats.org/wordprocessingml/2006/main" xmlns:w14="http://schemas.microsoft.com/office/word/2010/wordml" xmlns:w15="http://schemas.microsoft.com/office/word/2012/wordml" xmlns:w16cid="http://schemas.microsoft.com/office/word/2016/wordml/cid" xmlns:w16se="http://schemas.microsoft.com/office/word/2015/wordml/symex" mc:Ignorable="w14 w15 w16se w16cid">
+<w:styles xmlns:mc="http://schemas.openxmlformats.org/markup-compatibility/2006" xmlns:r="http://schemas.openxmlformats.org/officeDocument/2006/relationships" xmlns:w="http://schemas.openxmlformats.org/wordprocessingml/2006/main" xmlns:w14="http://schemas.microsoft.com/office/word/2010/wordml" xmlns:w15="http://schemas.microsoft.com/office/word/2012/wordml" mc:Ignorable="w14 w15">
   <w:docDefaults>
     <w:rPrDefault>
       <w:rPr>
@@ -5916,7 +5910,7 @@
     </w:rPrDefault>
     <w:pPrDefault/>
   </w:docDefaults>
-  <w:latentStyles w:defLockedState="0" w:defUIPriority="99" w:defSemiHidden="0" w:defUnhideWhenUsed="0" w:defQFormat="0" w:count="375">
+  <w:latentStyles w:defLockedState="0" w:defUIPriority="99" w:defSemiHidden="0" w:defUnhideWhenUsed="0" w:defQFormat="0" w:count="382">
     <w:lsdException w:name="Normal" w:uiPriority="0" w:qFormat="1"/>
     <w:lsdException w:name="heading 1" w:uiPriority="9" w:qFormat="1"/>
     <w:lsdException w:name="heading 2" w:semiHidden="1" w:uiPriority="9" w:unhideWhenUsed="1" w:qFormat="1"/>
@@ -6291,17 +6285,17 @@
     <w:lsdException w:name="Mention" w:semiHidden="1" w:unhideWhenUsed="1"/>
     <w:lsdException w:name="Smart Hyperlink" w:semiHidden="1" w:unhideWhenUsed="1"/>
   </w:latentStyles>
-  <w:style w:type="paragraph" w:default="1" w:styleId="a">
+  <w:style w:type="paragraph" w:default="1" w:styleId="Normal">
     <w:name w:val="Normal"/>
     <w:qFormat/>
   </w:style>
-  <w:style w:type="character" w:default="1" w:styleId="a0">
+  <w:style w:type="character" w:default="1" w:styleId="DefaultParagraphFont">
     <w:name w:val="Default Paragraph Font"/>
     <w:uiPriority w:val="1"/>
     <w:semiHidden/>
     <w:unhideWhenUsed/>
   </w:style>
-  <w:style w:type="table" w:default="1" w:styleId="a1">
+  <w:style w:type="table" w:default="1" w:styleId="TableNormal">
     <w:name w:val="Normal Table"/>
     <w:uiPriority w:val="99"/>
     <w:semiHidden/>
@@ -6316,15 +6310,15 @@
       </w:tblCellMar>
     </w:tblPr>
   </w:style>
-  <w:style w:type="numbering" w:default="1" w:styleId="a2">
+  <w:style w:type="numbering" w:default="1" w:styleId="NoList">
     <w:name w:val="No List"/>
     <w:uiPriority w:val="99"/>
     <w:semiHidden/>
     <w:unhideWhenUsed/>
   </w:style>
-  <w:style w:type="paragraph" w:styleId="a3">
+  <w:style w:type="paragraph" w:styleId="ListParagraph">
     <w:name w:val="List Paragraph"/>
-    <w:basedOn w:val="a"/>
+    <w:basedOn w:val="Normal"/>
     <w:uiPriority w:val="34"/>
     <w:qFormat/>
     <w:rsid w:val="001112A6"/>
@@ -6333,9 +6327,9 @@
       <w:contextualSpacing/>
     </w:pPr>
   </w:style>
-  <w:style w:type="character" w:styleId="a4">
+  <w:style w:type="character" w:styleId="PlaceholderText">
     <w:name w:val="Placeholder Text"/>
-    <w:basedOn w:val="a0"/>
+    <w:basedOn w:val="DefaultParagraphFont"/>
     <w:uiPriority w:val="99"/>
     <w:semiHidden/>
     <w:rsid w:val="00B26070"/>
@@ -6343,12 +6337,13 @@
       <w:color w:val="808080"/>
     </w:rPr>
   </w:style>
-  <w:style w:type="table" w:styleId="a5">
+  <w:style w:type="table" w:styleId="TableGrid">
     <w:name w:val="Table Grid"/>
-    <w:basedOn w:val="a1"/>
+    <w:basedOn w:val="TableNormal"/>
     <w:uiPriority w:val="39"/>
     <w:rsid w:val="00350A90"/>
     <w:tblPr>
+      <w:tblInd w:w="0" w:type="dxa"/>
       <w:tblBorders>
         <w:top w:val="single" w:sz="4" w:space="0" w:color="auto"/>
         <w:left w:val="single" w:sz="4" w:space="0" w:color="auto"/>
@@ -6357,6 +6352,12 @@
         <w:insideH w:val="single" w:sz="4" w:space="0" w:color="auto"/>
         <w:insideV w:val="single" w:sz="4" w:space="0" w:color="auto"/>
       </w:tblBorders>
+      <w:tblCellMar>
+        <w:top w:w="0" w:type="dxa"/>
+        <w:left w:w="108" w:type="dxa"/>
+        <w:bottom w:w="0" w:type="dxa"/>
+        <w:right w:w="108" w:type="dxa"/>
+      </w:tblCellMar>
     </w:tblPr>
   </w:style>
 </w:styles>

</xml_diff>